<commit_message>
updated mongodb and rabbitmq docs
</commit_message>
<xml_diff>
--- a/RabbitMQ.docx
+++ b/RabbitMQ.docx
@@ -1,6 +1,6 @@
 
 <file path=word/document.xml><?xml version="1.0" encoding="utf-8"?>
-<w:document xmlns:ve="http://schemas.openxmlformats.org/markup-compatibility/2006" xmlns:o="urn:schemas-microsoft-com:office:office" xmlns:r="http://schemas.openxmlformats.org/officeDocument/2006/relationships" xmlns:m="http://schemas.openxmlformats.org/officeDocument/2006/math" xmlns:v="urn:schemas-microsoft-com:vml" xmlns:wp="http://schemas.openxmlformats.org/drawingml/2006/wordprocessingDrawing" xmlns:w10="urn:schemas-microsoft-com:office:word" xmlns:w="http://schemas.openxmlformats.org/wordprocessingml/2006/main" xmlns:wne="http://schemas.microsoft.com/office/word/2006/wordml">
+<w:document xmlns:wpc="http://schemas.microsoft.com/office/word/2010/wordprocessingCanvas" xmlns:cx="http://schemas.microsoft.com/office/drawing/2014/chartex" xmlns:cx1="http://schemas.microsoft.com/office/drawing/2015/9/8/chartex" xmlns:cx2="http://schemas.microsoft.com/office/drawing/2015/10/21/chartex" xmlns:cx3="http://schemas.microsoft.com/office/drawing/2016/5/9/chartex" xmlns:cx4="http://schemas.microsoft.com/office/drawing/2016/5/10/chartex" xmlns:cx5="http://schemas.microsoft.com/office/drawing/2016/5/11/chartex" xmlns:cx6="http://schemas.microsoft.com/office/drawing/2016/5/12/chartex" xmlns:cx7="http://schemas.microsoft.com/office/drawing/2016/5/13/chartex" xmlns:cx8="http://schemas.microsoft.com/office/drawing/2016/5/14/chartex" xmlns:mc="http://schemas.openxmlformats.org/markup-compatibility/2006" xmlns:aink="http://schemas.microsoft.com/office/drawing/2016/ink" xmlns:am3d="http://schemas.microsoft.com/office/drawing/2017/model3d" xmlns:o="urn:schemas-microsoft-com:office:office" xmlns:r="http://schemas.openxmlformats.org/officeDocument/2006/relationships" xmlns:m="http://schemas.openxmlformats.org/officeDocument/2006/math" xmlns:v="urn:schemas-microsoft-com:vml" xmlns:wp14="http://schemas.microsoft.com/office/word/2010/wordprocessingDrawing" xmlns:wp="http://schemas.openxmlformats.org/drawingml/2006/wordprocessingDrawing" xmlns:w10="urn:schemas-microsoft-com:office:word" xmlns:w="http://schemas.openxmlformats.org/wordprocessingml/2006/main" xmlns:w14="http://schemas.microsoft.com/office/word/2010/wordml" xmlns:w15="http://schemas.microsoft.com/office/word/2012/wordml" xmlns:w16cid="http://schemas.microsoft.com/office/word/2016/wordml/cid" xmlns:w16se="http://schemas.microsoft.com/office/word/2015/wordml/symex" xmlns:wpg="http://schemas.microsoft.com/office/word/2010/wordprocessingGroup" xmlns:wpi="http://schemas.microsoft.com/office/word/2010/wordprocessingInk" xmlns:wne="http://schemas.microsoft.com/office/word/2006/wordml" xmlns:wps="http://schemas.microsoft.com/office/word/2010/wordprocessingShape" mc:Ignorable="w14 w15 w16se w16cid wp14">
   <w:body>
     <w:p>
       <w:pPr>
@@ -368,31 +368,7 @@
           <w:sz w:val="24"/>
           <w:szCs w:val="24"/>
         </w:rPr>
-        <w:t xml:space="preserve">Now a days most people will perform a multiple tasks in single application like sending emails or SMS, reports and it will create a heavy load on application so if you separate these tasks, </w:t>
-      </w:r>
-      <w:proofErr w:type="gramStart"/>
-      <w:r>
-        <w:rPr>
-          <w:rFonts w:eastAsia="Times New Roman" w:cs="Times New Roman"/>
-          <w:bCs/>
-          <w:color w:val="000000"/>
-          <w:kern w:val="36"/>
-          <w:sz w:val="24"/>
-          <w:szCs w:val="24"/>
-        </w:rPr>
-        <w:t>then</w:t>
-      </w:r>
-      <w:proofErr w:type="gramEnd"/>
-      <w:r>
-        <w:rPr>
-          <w:rFonts w:eastAsia="Times New Roman" w:cs="Times New Roman"/>
-          <w:bCs/>
-          <w:color w:val="000000"/>
-          <w:kern w:val="36"/>
-          <w:sz w:val="24"/>
-          <w:szCs w:val="24"/>
-        </w:rPr>
-        <w:t xml:space="preserve"> we will get more space (memory) to serve more requests.</w:t>
+        <w:t>Now a days most people will perform a multiple tasks in single application like sending emails or SMS, reports and it will create a heavy load on application so if you separate these tasks, then we will get more space (memory) to serve more requests.</w:t>
       </w:r>
     </w:p>
     <w:p>
@@ -2107,29 +2083,7 @@
           <w:kern w:val="36"/>
           <w:highlight w:val="yellow"/>
         </w:rPr>
-        <w:t xml:space="preserve">. The routing key is an "address" that the exchange may use to decide how to route the </w:t>
-      </w:r>
-      <w:proofErr w:type="gramStart"/>
-      <w:r>
-        <w:rPr>
-          <w:rFonts w:asciiTheme="minorHAnsi" w:hAnsiTheme="minorHAnsi"/>
-          <w:bCs/>
-          <w:color w:val="000000"/>
-          <w:kern w:val="36"/>
-          <w:highlight w:val="yellow"/>
-        </w:rPr>
-        <w:t>message .</w:t>
-      </w:r>
-      <w:proofErr w:type="gramEnd"/>
-      <w:r>
-        <w:rPr>
-          <w:rFonts w:asciiTheme="minorHAnsi" w:hAnsiTheme="minorHAnsi"/>
-          <w:bCs/>
-          <w:color w:val="000000"/>
-          <w:kern w:val="36"/>
-          <w:highlight w:val="yellow"/>
-        </w:rPr>
-        <w:t xml:space="preserve"> This is similar to, but more generic than, a URL in HTTP. Most exchange types use the routing key to implement routing logic, but some ignore it and use other criteria (e.g. message content).</w:t>
+        <w:t>. The routing key is an "address" that the exchange may use to decide how to route the message . This is similar to, but more generic than, a URL in HTTP. Most exchange types use the routing key to implement routing logic, but some ignore it and use other criteria (e.g. message content).</w:t>
       </w:r>
     </w:p>
     <w:p>
@@ -2583,7 +2537,7 @@
           <w:kern w:val="36"/>
         </w:rPr>
         <w:drawing>
-          <wp:inline distT="0" distB="0" distL="0" distR="0">
+          <wp:inline distT="0" distB="0" distL="0" distR="0" wp14:anchorId="53FC8505" wp14:editId="198804A9">
             <wp:extent cx="5934075" cy="2238375"/>
             <wp:effectExtent l="0" t="0" r="9525" b="9525"/>
             <wp:docPr id="2" name="Picture 2" descr="RabbitMQ Direct Exchange Process Flow Diagram"/>
@@ -2603,7 +2557,7 @@
                     <a:blip r:embed="rId6">
                       <a:extLst>
                         <a:ext uri="{28A0092B-C50C-407E-A947-70E740481C1C}">
-                          <a14:useLocalDpi xmlns="" xmlns:wpc="http://schemas.microsoft.com/office/word/2010/wordprocessingCanvas" xmlns:cx="http://schemas.microsoft.com/office/drawing/2014/chartex" xmlns:cx1="http://schemas.microsoft.com/office/drawing/2015/9/8/chartex" xmlns:cx2="http://schemas.microsoft.com/office/drawing/2015/10/21/chartex" xmlns:cx3="http://schemas.microsoft.com/office/drawing/2016/5/9/chartex" xmlns:cx4="http://schemas.microsoft.com/office/drawing/2016/5/10/chartex" xmlns:cx5="http://schemas.microsoft.com/office/drawing/2016/5/11/chartex" xmlns:cx6="http://schemas.microsoft.com/office/drawing/2016/5/12/chartex" xmlns:cx7="http://schemas.microsoft.com/office/drawing/2016/5/13/chartex" xmlns:cx8="http://schemas.microsoft.com/office/drawing/2016/5/14/chartex" xmlns:mc="http://schemas.openxmlformats.org/markup-compatibility/2006" xmlns:aink="http://schemas.microsoft.com/office/drawing/2016/ink" xmlns:am3d="http://schemas.microsoft.com/office/drawing/2017/model3d" xmlns:o="urn:schemas-microsoft-com:office:office" xmlns:v="urn:schemas-microsoft-com:vml" xmlns:wp14="http://schemas.microsoft.com/office/word/2010/wordprocessingDrawing" xmlns:w10="urn:schemas-microsoft-com:office:word" xmlns:w="http://schemas.openxmlformats.org/wordprocessingml/2006/main" xmlns:w14="http://schemas.microsoft.com/office/word/2010/wordml" xmlns:w15="http://schemas.microsoft.com/office/word/2012/wordml" xmlns:w16cid="http://schemas.microsoft.com/office/word/2016/wordml/cid" xmlns:w16se="http://schemas.microsoft.com/office/word/2015/wordml/symex" xmlns:wpg="http://schemas.microsoft.com/office/word/2010/wordprocessingGroup" xmlns:wpi="http://schemas.microsoft.com/office/word/2010/wordprocessingInk" xmlns:wps="http://schemas.microsoft.com/office/word/2010/wordprocessingShape" xmlns:a14="http://schemas.microsoft.com/office/drawing/2010/main" val="0"/>
+                          <a14:useLocalDpi xmlns:a14="http://schemas.microsoft.com/office/drawing/2010/main" val="0"/>
                         </a:ext>
                       </a:extLst>
                     </a:blip>
@@ -2776,25 +2730,7 @@
           <w:color w:val="000000"/>
           <w:highlight w:val="yellow"/>
         </w:rPr>
-        <w:t xml:space="preserve">", </w:t>
-      </w:r>
-      <w:proofErr w:type="spellStart"/>
-      <w:r>
-        <w:rPr>
-          <w:rFonts w:ascii="raleway" w:hAnsi="raleway"/>
-          <w:color w:val="000000"/>
-          <w:highlight w:val="yellow"/>
-        </w:rPr>
-        <w:t>RabbitMQ</w:t>
-      </w:r>
-      <w:proofErr w:type="spellEnd"/>
-      <w:r>
-        <w:rPr>
-          <w:rFonts w:ascii="raleway" w:hAnsi="raleway"/>
-          <w:color w:val="000000"/>
-          <w:highlight w:val="yellow"/>
-        </w:rPr>
-        <w:t xml:space="preserve"> will bind it to the default exchange using "</w:t>
+        <w:t>", RabbitMQ will bind it to the default exchange using "</w:t>
       </w:r>
       <w:proofErr w:type="spellStart"/>
       <w:r>
@@ -2992,23 +2928,7 @@
           <w:rFonts w:ascii="raleway" w:hAnsi="raleway"/>
           <w:color w:val="000000"/>
         </w:rPr>
-        <w:t>, </w:t>
-      </w:r>
-      <w:proofErr w:type="spellStart"/>
-      <w:r>
-        <w:rPr>
-          <w:rFonts w:ascii="raleway" w:hAnsi="raleway"/>
-          <w:color w:val="000000"/>
-        </w:rPr>
-        <w:t>fanout</w:t>
-      </w:r>
-      <w:proofErr w:type="spellEnd"/>
-      <w:r>
-        <w:rPr>
-          <w:rFonts w:ascii="raleway" w:hAnsi="raleway"/>
-          <w:color w:val="000000"/>
-        </w:rPr>
-        <w:t> exchange will route messages to all of the queues that are bound to it</w:t>
+        <w:t>, fanout exchange will route messages to all of the queues that are bound to it</w:t>
       </w:r>
       <w:r>
         <w:rPr>
@@ -3056,23 +2976,7 @@
           <w:rFonts w:ascii="raleway" w:hAnsi="raleway"/>
           <w:color w:val="000000"/>
         </w:rPr>
-        <w:t xml:space="preserve"> </w:t>
-      </w:r>
-      <w:proofErr w:type="spellStart"/>
-      <w:r>
-        <w:rPr>
-          <w:rFonts w:ascii="raleway" w:hAnsi="raleway"/>
-          <w:color w:val="000000"/>
-        </w:rPr>
-        <w:t>fanout</w:t>
-      </w:r>
-      <w:proofErr w:type="spellEnd"/>
-      <w:r>
-        <w:rPr>
-          <w:rFonts w:ascii="raleway" w:hAnsi="raleway"/>
-          <w:color w:val="000000"/>
-        </w:rPr>
-        <w:t xml:space="preserve"> exchange.</w:t>
+        <w:t xml:space="preserve"> fanout exchange.</w:t>
       </w:r>
       <w:r>
         <w:rPr>
@@ -3117,7 +3021,7 @@
           <w:szCs w:val="21"/>
         </w:rPr>
         <w:drawing>
-          <wp:inline distT="0" distB="0" distL="0" distR="0">
+          <wp:inline distT="0" distB="0" distL="0" distR="0" wp14:anchorId="122773D5" wp14:editId="0E935AD8">
             <wp:extent cx="5753100" cy="2228850"/>
             <wp:effectExtent l="0" t="0" r="0" b="0"/>
             <wp:docPr id="3" name="Picture 3" descr="RabbitMQ Fanout Exchange Process Flow Diagram"/>
@@ -3137,7 +3041,7 @@
                     <a:blip r:embed="rId7">
                       <a:extLst>
                         <a:ext uri="{28A0092B-C50C-407E-A947-70E740481C1C}">
-                          <a14:useLocalDpi xmlns="" xmlns:wpc="http://schemas.microsoft.com/office/word/2010/wordprocessingCanvas" xmlns:cx="http://schemas.microsoft.com/office/drawing/2014/chartex" xmlns:cx1="http://schemas.microsoft.com/office/drawing/2015/9/8/chartex" xmlns:cx2="http://schemas.microsoft.com/office/drawing/2015/10/21/chartex" xmlns:cx3="http://schemas.microsoft.com/office/drawing/2016/5/9/chartex" xmlns:cx4="http://schemas.microsoft.com/office/drawing/2016/5/10/chartex" xmlns:cx5="http://schemas.microsoft.com/office/drawing/2016/5/11/chartex" xmlns:cx6="http://schemas.microsoft.com/office/drawing/2016/5/12/chartex" xmlns:cx7="http://schemas.microsoft.com/office/drawing/2016/5/13/chartex" xmlns:cx8="http://schemas.microsoft.com/office/drawing/2016/5/14/chartex" xmlns:mc="http://schemas.openxmlformats.org/markup-compatibility/2006" xmlns:aink="http://schemas.microsoft.com/office/drawing/2016/ink" xmlns:am3d="http://schemas.microsoft.com/office/drawing/2017/model3d" xmlns:o="urn:schemas-microsoft-com:office:office" xmlns:v="urn:schemas-microsoft-com:vml" xmlns:wp14="http://schemas.microsoft.com/office/word/2010/wordprocessingDrawing" xmlns:w10="urn:schemas-microsoft-com:office:word" xmlns:w="http://schemas.openxmlformats.org/wordprocessingml/2006/main" xmlns:w14="http://schemas.microsoft.com/office/word/2010/wordml" xmlns:w15="http://schemas.microsoft.com/office/word/2012/wordml" xmlns:w16cid="http://schemas.microsoft.com/office/word/2016/wordml/cid" xmlns:w16se="http://schemas.microsoft.com/office/word/2015/wordml/symex" xmlns:wpg="http://schemas.microsoft.com/office/word/2010/wordprocessingGroup" xmlns:wpi="http://schemas.microsoft.com/office/word/2010/wordprocessingInk" xmlns:wps="http://schemas.microsoft.com/office/word/2010/wordprocessingShape" xmlns:a14="http://schemas.microsoft.com/office/drawing/2010/main" val="0"/>
+                          <a14:useLocalDpi xmlns:a14="http://schemas.microsoft.com/office/drawing/2010/main" val="0"/>
                         </a:ext>
                       </a:extLst>
                     </a:blip>
@@ -3484,7 +3388,6 @@
         </w:rPr>
         <w:t>#</w:t>
       </w:r>
-      <w:proofErr w:type="gramStart"/>
       <w:r>
         <w:rPr>
           <w:rFonts w:ascii="raleway" w:eastAsia="Times New Roman" w:hAnsi="raleway" w:cs="Times New Roman"/>
@@ -3492,17 +3395,7 @@
           <w:sz w:val="24"/>
           <w:szCs w:val="24"/>
         </w:rPr>
-        <w:t>‘ matches</w:t>
-      </w:r>
-      <w:proofErr w:type="gramEnd"/>
-      <w:r>
-        <w:rPr>
-          <w:rFonts w:ascii="raleway" w:eastAsia="Times New Roman" w:hAnsi="raleway" w:cs="Times New Roman"/>
-          <w:color w:val="000000"/>
-          <w:sz w:val="24"/>
-          <w:szCs w:val="24"/>
-        </w:rPr>
-        <w:t xml:space="preserve"> zero or more dot-delimited words and ‘</w:t>
+        <w:t>‘ matches zero or more dot-delimited words and ‘</w:t>
       </w:r>
       <w:r>
         <w:rPr>
@@ -3546,27 +3439,7 @@
           <w:sz w:val="24"/>
           <w:szCs w:val="24"/>
         </w:rPr>
-        <w:t>(</w:t>
-      </w:r>
-      <w:proofErr w:type="gramStart"/>
-      <w:r>
-        <w:rPr>
-          <w:rFonts w:ascii="raleway" w:eastAsia="Times New Roman" w:hAnsi="raleway" w:cs="Times New Roman"/>
-          <w:color w:val="000000"/>
-          <w:sz w:val="24"/>
-          <w:szCs w:val="24"/>
-        </w:rPr>
-        <w:t>star</w:t>
-      </w:r>
-      <w:proofErr w:type="gramEnd"/>
-      <w:r>
-        <w:rPr>
-          <w:rFonts w:ascii="raleway" w:eastAsia="Times New Roman" w:hAnsi="raleway" w:cs="Times New Roman"/>
-          <w:color w:val="000000"/>
-          <w:sz w:val="24"/>
-          <w:szCs w:val="24"/>
-        </w:rPr>
-        <w:t>) can substitute for exactly one word.</w:t>
+        <w:t>(star) can substitute for exactly one word.</w:t>
       </w:r>
     </w:p>
     <w:p>
@@ -3637,7 +3510,7 @@
           <w:kern w:val="36"/>
         </w:rPr>
         <w:drawing>
-          <wp:inline distT="0" distB="0" distL="0" distR="0">
+          <wp:inline distT="0" distB="0" distL="0" distR="0" wp14:anchorId="4610C73E" wp14:editId="0CB866E6">
             <wp:extent cx="5262485" cy="1949163"/>
             <wp:effectExtent l="19050" t="0" r="0" b="0"/>
             <wp:docPr id="6" name="Picture 1"/>
@@ -3789,7 +3662,6 @@
         <w:t>toyota_cars_queue</w:t>
       </w:r>
       <w:proofErr w:type="spellEnd"/>
-      <w:proofErr w:type="gramStart"/>
       <w:r>
         <w:rPr>
           <w:rFonts w:ascii="raleway" w:eastAsia="Times New Roman" w:hAnsi="raleway" w:cs="Times New Roman"/>
@@ -3797,37 +3669,7 @@
           <w:sz w:val="24"/>
           <w:szCs w:val="24"/>
         </w:rPr>
-        <w:t>  (</w:t>
-      </w:r>
-      <w:proofErr w:type="gramEnd"/>
-      <w:r>
-        <w:rPr>
-          <w:rFonts w:ascii="raleway" w:eastAsia="Times New Roman" w:hAnsi="raleway" w:cs="Times New Roman"/>
-          <w:color w:val="000000"/>
-          <w:sz w:val="24"/>
-          <w:szCs w:val="24"/>
-        </w:rPr>
-        <w:t xml:space="preserve"> binding key – </w:t>
-      </w:r>
-      <w:proofErr w:type="spellStart"/>
-      <w:r>
-        <w:rPr>
-          <w:rFonts w:ascii="raleway" w:eastAsia="Times New Roman" w:hAnsi="raleway" w:cs="Times New Roman"/>
-          <w:color w:val="000000"/>
-          <w:sz w:val="24"/>
-          <w:szCs w:val="24"/>
-        </w:rPr>
-        <w:t>toyota.cars</w:t>
-      </w:r>
-      <w:proofErr w:type="spellEnd"/>
-      <w:r>
-        <w:rPr>
-          <w:rFonts w:ascii="raleway" w:eastAsia="Times New Roman" w:hAnsi="raleway" w:cs="Times New Roman"/>
-          <w:color w:val="000000"/>
-          <w:sz w:val="24"/>
-          <w:szCs w:val="24"/>
-        </w:rPr>
-        <w:t>.* )</w:t>
+        <w:t>  ( binding key – toyota.cars.* )</w:t>
       </w:r>
     </w:p>
     <w:p>
@@ -3842,7 +3684,6 @@
         </w:rPr>
       </w:pPr>
       <w:proofErr w:type="spellStart"/>
-      <w:proofErr w:type="gramStart"/>
       <w:r>
         <w:rPr>
           <w:rFonts w:ascii="raleway" w:eastAsia="Times New Roman" w:hAnsi="raleway" w:cs="Times New Roman"/>
@@ -3853,7 +3694,6 @@
         <w:t>toyota_cars_queue</w:t>
       </w:r>
       <w:proofErr w:type="spellEnd"/>
-      <w:proofErr w:type="gramEnd"/>
       <w:r>
         <w:rPr>
           <w:rFonts w:ascii="raleway" w:eastAsia="Times New Roman" w:hAnsi="raleway" w:cs="Times New Roman"/>
@@ -3861,27 +3701,7 @@
           <w:sz w:val="24"/>
           <w:szCs w:val="24"/>
         </w:rPr>
-        <w:t xml:space="preserve"> is bound to the exchange with wildcard biding key </w:t>
-      </w:r>
-      <w:proofErr w:type="spellStart"/>
-      <w:r>
-        <w:rPr>
-          <w:rFonts w:ascii="raleway" w:eastAsia="Times New Roman" w:hAnsi="raleway" w:cs="Times New Roman"/>
-          <w:color w:val="000000"/>
-          <w:sz w:val="24"/>
-          <w:szCs w:val="24"/>
-        </w:rPr>
-        <w:t>toyota.cars</w:t>
-      </w:r>
-      <w:proofErr w:type="spellEnd"/>
-      <w:r>
-        <w:rPr>
-          <w:rFonts w:ascii="raleway" w:eastAsia="Times New Roman" w:hAnsi="raleway" w:cs="Times New Roman"/>
-          <w:color w:val="000000"/>
-          <w:sz w:val="24"/>
-          <w:szCs w:val="24"/>
-        </w:rPr>
-        <w:t>.*  This means that the any message starting with routing key </w:t>
+        <w:t> is bound to the exchange with wildcard biding key toyota.cars.*  This means that the any message starting with routing key </w:t>
       </w:r>
       <w:proofErr w:type="spellStart"/>
       <w:r>
@@ -3946,7 +3766,6 @@
         <w:t>nissan_cars_queue</w:t>
       </w:r>
       <w:proofErr w:type="spellEnd"/>
-      <w:proofErr w:type="gramStart"/>
       <w:r>
         <w:rPr>
           <w:rFonts w:ascii="raleway" w:eastAsia="Times New Roman" w:hAnsi="raleway" w:cs="Times New Roman"/>
@@ -3954,37 +3773,7 @@
           <w:sz w:val="24"/>
           <w:szCs w:val="24"/>
         </w:rPr>
-        <w:t>  (</w:t>
-      </w:r>
-      <w:proofErr w:type="gramEnd"/>
-      <w:r>
-        <w:rPr>
-          <w:rFonts w:ascii="raleway" w:eastAsia="Times New Roman" w:hAnsi="raleway" w:cs="Times New Roman"/>
-          <w:color w:val="000000"/>
-          <w:sz w:val="24"/>
-          <w:szCs w:val="24"/>
-        </w:rPr>
-        <w:t xml:space="preserve"> binding key – </w:t>
-      </w:r>
-      <w:proofErr w:type="spellStart"/>
-      <w:r>
-        <w:rPr>
-          <w:rFonts w:ascii="raleway" w:eastAsia="Times New Roman" w:hAnsi="raleway" w:cs="Times New Roman"/>
-          <w:color w:val="000000"/>
-          <w:sz w:val="24"/>
-          <w:szCs w:val="24"/>
-        </w:rPr>
-        <w:t>nissan.cars</w:t>
-      </w:r>
-      <w:proofErr w:type="spellEnd"/>
-      <w:r>
-        <w:rPr>
-          <w:rFonts w:ascii="raleway" w:eastAsia="Times New Roman" w:hAnsi="raleway" w:cs="Times New Roman"/>
-          <w:color w:val="000000"/>
-          <w:sz w:val="24"/>
-          <w:szCs w:val="24"/>
-        </w:rPr>
-        <w:t>.* )</w:t>
+        <w:t>  ( binding key – nissan.cars.* )</w:t>
       </w:r>
     </w:p>
     <w:p>
@@ -4070,7 +3859,6 @@
         <w:t>all_cars_queue</w:t>
       </w:r>
       <w:proofErr w:type="spellEnd"/>
-      <w:proofErr w:type="gramStart"/>
       <w:r>
         <w:rPr>
           <w:rFonts w:ascii="raleway" w:eastAsia="Times New Roman" w:hAnsi="raleway" w:cs="Times New Roman"/>
@@ -4078,17 +3866,7 @@
           <w:sz w:val="24"/>
           <w:szCs w:val="24"/>
         </w:rPr>
-        <w:t>  (</w:t>
-      </w:r>
-      <w:proofErr w:type="gramEnd"/>
-      <w:r>
-        <w:rPr>
-          <w:rFonts w:ascii="raleway" w:eastAsia="Times New Roman" w:hAnsi="raleway" w:cs="Times New Roman"/>
-          <w:color w:val="000000"/>
-          <w:sz w:val="24"/>
-          <w:szCs w:val="24"/>
-        </w:rPr>
-        <w:t xml:space="preserve"> binding key – *.cars.#)</w:t>
+        <w:t>  ( binding key – *.cars.#)</w:t>
       </w:r>
     </w:p>
     <w:p>
@@ -4109,27 +3887,7 @@
           <w:sz w:val="24"/>
           <w:szCs w:val="24"/>
         </w:rPr>
-        <w:t xml:space="preserve">According to the binding key, the routing key should start with any text (exactly one) and followed by cars keyword. </w:t>
-      </w:r>
-      <w:proofErr w:type="gramStart"/>
-      <w:r>
-        <w:rPr>
-          <w:rFonts w:ascii="raleway" w:eastAsia="Times New Roman" w:hAnsi="raleway" w:cs="Times New Roman"/>
-          <w:color w:val="000000"/>
-          <w:sz w:val="24"/>
-          <w:szCs w:val="24"/>
-        </w:rPr>
-        <w:t>it</w:t>
-      </w:r>
-      <w:proofErr w:type="gramEnd"/>
-      <w:r>
-        <w:rPr>
-          <w:rFonts w:ascii="raleway" w:eastAsia="Times New Roman" w:hAnsi="raleway" w:cs="Times New Roman"/>
-          <w:color w:val="000000"/>
-          <w:sz w:val="24"/>
-          <w:szCs w:val="24"/>
-        </w:rPr>
-        <w:t xml:space="preserve"> can be ended with zero or more texts.</w:t>
+        <w:t>According to the binding key, the routing key should start with any text (exactly one) and followed by cars keyword. it can be ended with zero or more texts.</w:t>
       </w:r>
     </w:p>
     <w:p>
@@ -4162,27 +3920,7 @@
           <w:sz w:val="24"/>
           <w:szCs w:val="24"/>
         </w:rPr>
-        <w:t>:-</w:t>
-      </w:r>
-      <w:proofErr w:type="gramStart"/>
-      <w:r>
-        <w:rPr>
-          <w:rFonts w:ascii="raleway" w:eastAsia="Times New Roman" w:hAnsi="raleway" w:cs="Times New Roman"/>
-          <w:color w:val="000000"/>
-          <w:sz w:val="24"/>
-          <w:szCs w:val="24"/>
-        </w:rPr>
-        <w:t>  The</w:t>
-      </w:r>
-      <w:proofErr w:type="gramEnd"/>
-      <w:r>
-        <w:rPr>
-          <w:rFonts w:ascii="raleway" w:eastAsia="Times New Roman" w:hAnsi="raleway" w:cs="Times New Roman"/>
-          <w:color w:val="000000"/>
-          <w:sz w:val="24"/>
-          <w:szCs w:val="24"/>
-        </w:rPr>
-        <w:t xml:space="preserve"> following set of routing keys can be identified as valid routing key for this binding pattern.</w:t>
+        <w:t>:-  The following set of routing keys can be identified as valid routing key for this binding pattern.</w:t>
       </w:r>
     </w:p>
     <w:p>
@@ -4197,7 +3935,6 @@
         </w:rPr>
       </w:pPr>
       <w:proofErr w:type="spellStart"/>
-      <w:proofErr w:type="gramStart"/>
       <w:r>
         <w:rPr>
           <w:rFonts w:ascii="raleway" w:eastAsia="Times New Roman" w:hAnsi="raleway" w:cs="Times New Roman"/>
@@ -4215,17 +3952,7 @@
           <w:sz w:val="24"/>
           <w:szCs w:val="24"/>
         </w:rPr>
-        <w:t xml:space="preserve"> ,</w:t>
-      </w:r>
-      <w:proofErr w:type="gramEnd"/>
-      <w:r>
-        <w:rPr>
-          <w:rFonts w:ascii="raleway" w:eastAsia="Times New Roman" w:hAnsi="raleway" w:cs="Times New Roman"/>
-          <w:color w:val="000000"/>
-          <w:sz w:val="24"/>
-          <w:szCs w:val="24"/>
-        </w:rPr>
-        <w:t xml:space="preserve">  </w:t>
+        <w:t xml:space="preserve"> ,  </w:t>
       </w:r>
       <w:proofErr w:type="spellStart"/>
       <w:r>
@@ -4337,7 +4064,7 @@
           <w:bottom w:w="15" w:type="dxa"/>
           <w:right w:w="15" w:type="dxa"/>
         </w:tblCellMar>
-        <w:tblLook w:val="04A0"/>
+        <w:tblLook w:val="04A0" w:firstRow="1" w:lastRow="0" w:firstColumn="1" w:lastColumn="0" w:noHBand="0" w:noVBand="1"/>
       </w:tblPr>
       <w:tblGrid>
         <w:gridCol w:w="3859"/>
@@ -5056,33 +4783,7 @@
           <w:sz w:val="24"/>
           <w:szCs w:val="24"/>
         </w:rPr>
-        <w:t xml:space="preserve">Topic </w:t>
-      </w:r>
-      <w:proofErr w:type="gramStart"/>
-      <w:r>
-        <w:rPr>
-          <w:rFonts w:asciiTheme="minorHAnsi" w:eastAsia="Times New Roman" w:hAnsiTheme="minorHAnsi" w:cs="Times New Roman"/>
-          <w:i w:val="0"/>
-          <w:iCs w:val="0"/>
-          <w:color w:val="000000"/>
-          <w:kern w:val="36"/>
-          <w:sz w:val="24"/>
-          <w:szCs w:val="24"/>
-        </w:rPr>
-        <w:t>exchange :</w:t>
-      </w:r>
-      <w:proofErr w:type="gramEnd"/>
-      <w:r>
-        <w:rPr>
-          <w:rFonts w:asciiTheme="minorHAnsi" w:eastAsia="Times New Roman" w:hAnsiTheme="minorHAnsi" w:cs="Times New Roman"/>
-          <w:i w:val="0"/>
-          <w:iCs w:val="0"/>
-          <w:color w:val="000000"/>
-          <w:kern w:val="36"/>
-          <w:sz w:val="24"/>
-          <w:szCs w:val="24"/>
-        </w:rPr>
-        <w:t xml:space="preserve"> More to consider</w:t>
+        <w:t>Topic exchange : More to consider</w:t>
       </w:r>
     </w:p>
     <w:p>
@@ -5143,27 +4844,7 @@
           <w:color w:val="000000"/>
           <w:kern w:val="36"/>
         </w:rPr>
-        <w:t>” (hash) binding key – it will receive all the messages, regardless of the routing key – like in </w:t>
-      </w:r>
-      <w:proofErr w:type="spellStart"/>
-      <w:r>
-        <w:rPr>
-          <w:rFonts w:asciiTheme="minorHAnsi" w:hAnsiTheme="minorHAnsi"/>
-          <w:bCs/>
-          <w:color w:val="000000"/>
-          <w:kern w:val="36"/>
-        </w:rPr>
-        <w:t>fanout</w:t>
-      </w:r>
-      <w:proofErr w:type="spellEnd"/>
-      <w:r>
-        <w:rPr>
-          <w:rFonts w:asciiTheme="minorHAnsi" w:hAnsiTheme="minorHAnsi"/>
-          <w:bCs/>
-          <w:color w:val="000000"/>
-          <w:kern w:val="36"/>
-        </w:rPr>
-        <w:t> exchange.</w:t>
+        <w:t>” (hash) binding key – it will receive all the messages, regardless of the routing key – like in fanout exchange.</w:t>
       </w:r>
     </w:p>
     <w:p>
@@ -5231,12 +4912,36 @@
       <w:pPr>
         <w:pStyle w:val="NormalWeb"/>
         <w:shd w:val="clear" w:color="auto" w:fill="FFFFFF"/>
+        <w:spacing w:before="240" w:beforeAutospacing="0" w:after="264" w:afterAutospacing="0"/>
+        <w:rPr>
+          <w:rFonts w:asciiTheme="minorHAnsi" w:hAnsiTheme="minorHAnsi"/>
+          <w:bCs/>
+          <w:color w:val="000000"/>
+          <w:kern w:val="36"/>
+        </w:rPr>
+      </w:pPr>
+      <w:r>
+        <w:rPr>
+          <w:rFonts w:asciiTheme="minorHAnsi" w:hAnsiTheme="minorHAnsi"/>
+          <w:bCs/>
+          <w:color w:val="000000"/>
+          <w:kern w:val="36"/>
+        </w:rPr>
+        <w:t>Reference:</w:t>
+      </w:r>
+    </w:p>
+    <w:p>
+      <w:pPr>
+        <w:pStyle w:val="NormalWeb"/>
+        <w:shd w:val="clear" w:color="auto" w:fill="FFFFFF"/>
         <w:spacing w:before="0" w:beforeAutospacing="0" w:after="0" w:afterAutospacing="0"/>
         <w:rPr>
           <w:rFonts w:asciiTheme="minorHAnsi" w:hAnsiTheme="minorHAnsi"/>
           <w:bCs/>
           <w:color w:val="000000"/>
           <w:kern w:val="36"/>
+          <w:sz w:val="20"/>
+          <w:szCs w:val="20"/>
         </w:rPr>
       </w:pPr>
       <w:hyperlink r:id="rId9" w:history="1">
@@ -5246,6 +4951,8 @@
             <w:rFonts w:asciiTheme="minorHAnsi" w:hAnsiTheme="minorHAnsi"/>
             <w:bCs/>
             <w:kern w:val="36"/>
+            <w:sz w:val="20"/>
+            <w:szCs w:val="20"/>
           </w:rPr>
           <w:t>https://springbootdev.com/2017/11/12/spring-amqp-rabbitmq-topic-exchange-example-part-1-producer-application/</w:t>
         </w:r>
@@ -5257,10 +4964,12 @@
         <w:shd w:val="clear" w:color="auto" w:fill="FFFFFF"/>
         <w:spacing w:before="0" w:beforeAutospacing="0" w:after="0" w:afterAutospacing="0"/>
         <w:rPr>
-          <w:rFonts w:asciiTheme="minorHAnsi" w:hAnsiTheme="minorHAnsi"/>
-          <w:bCs/>
-          <w:color w:val="000000"/>
-          <w:kern w:val="36"/>
+          <w:rStyle w:val="Hyperlink"/>
+          <w:rFonts w:asciiTheme="minorHAnsi" w:hAnsiTheme="minorHAnsi"/>
+          <w:bCs/>
+          <w:kern w:val="36"/>
+          <w:sz w:val="20"/>
+          <w:szCs w:val="20"/>
         </w:rPr>
       </w:pPr>
       <w:hyperlink r:id="rId10" w:history="1">
@@ -5270,6 +4979,8 @@
             <w:rFonts w:asciiTheme="minorHAnsi" w:hAnsiTheme="minorHAnsi"/>
             <w:bCs/>
             <w:kern w:val="36"/>
+            <w:sz w:val="20"/>
+            <w:szCs w:val="20"/>
           </w:rPr>
           <w:t>https://grokonez.com/spring-framework/spring-amqp/springboot-rabbitmq-headers-exchange</w:t>
         </w:r>
@@ -5281,9 +4992,9 @@
         <w:shd w:val="clear" w:color="auto" w:fill="FFFFFF"/>
         <w:spacing w:before="0" w:beforeAutospacing="0" w:after="0" w:afterAutospacing="0"/>
         <w:rPr>
-          <w:rFonts w:asciiTheme="minorHAnsi" w:hAnsiTheme="minorHAnsi"/>
-          <w:bCs/>
-          <w:color w:val="000000"/>
+          <w:rStyle w:val="Hyperlink"/>
+          <w:rFonts w:asciiTheme="minorHAnsi" w:hAnsiTheme="minorHAnsi"/>
+          <w:bCs/>
           <w:kern w:val="36"/>
         </w:rPr>
       </w:pPr>
@@ -5295,7 +5006,7 @@
         <w:spacing w:before="0" w:beforeAutospacing="0" w:after="0" w:afterAutospacing="0"/>
         <w:rPr>
           <w:rFonts w:asciiTheme="minorHAnsi" w:hAnsiTheme="minorHAnsi"/>
-          <w:bCs/>
+          <w:b/>
           <w:color w:val="000000"/>
           <w:kern w:val="36"/>
         </w:rPr>
@@ -5309,21 +5020,10 @@
         <w:rPr>
           <w:rFonts w:asciiTheme="minorHAnsi" w:hAnsiTheme="minorHAnsi"/>
           <w:b/>
-          <w:bCs/>
-          <w:color w:val="000000"/>
-          <w:kern w:val="36"/>
-        </w:rPr>
-      </w:pPr>
-      <w:r>
-        <w:rPr>
-          <w:rFonts w:asciiTheme="minorHAnsi" w:hAnsiTheme="minorHAnsi"/>
-          <w:b/>
-          <w:bCs/>
-          <w:color w:val="000000"/>
-          <w:kern w:val="36"/>
-        </w:rPr>
-        <w:t>Delete Message after 10 seconds:</w:t>
-      </w:r>
+          <w:color w:val="000000"/>
+          <w:kern w:val="36"/>
+        </w:rPr>
+      </w:pPr>
     </w:p>
     <w:p>
       <w:pPr>
@@ -5332,20 +5032,11 @@
         <w:spacing w:before="0" w:beforeAutospacing="0" w:after="0" w:afterAutospacing="0"/>
         <w:rPr>
           <w:rFonts w:asciiTheme="minorHAnsi" w:hAnsiTheme="minorHAnsi"/>
-          <w:bCs/>
-          <w:color w:val="000000"/>
-          <w:kern w:val="36"/>
-        </w:rPr>
-      </w:pPr>
-      <w:r>
-        <w:rPr>
-          <w:rFonts w:asciiTheme="minorHAnsi" w:hAnsiTheme="minorHAnsi"/>
-          <w:bCs/>
-          <w:color w:val="000000"/>
-          <w:kern w:val="36"/>
-        </w:rPr>
-        <w:t>In this queue once publish the message to queue there is no consumer consume the message,</w:t>
-      </w:r>
+          <w:b/>
+          <w:color w:val="000000"/>
+          <w:kern w:val="36"/>
+        </w:rPr>
+      </w:pPr>
     </w:p>
     <w:p>
       <w:pPr>
@@ -5354,20 +5045,11 @@
         <w:spacing w:before="0" w:beforeAutospacing="0" w:after="0" w:afterAutospacing="0"/>
         <w:rPr>
           <w:rFonts w:asciiTheme="minorHAnsi" w:hAnsiTheme="minorHAnsi"/>
-          <w:bCs/>
-          <w:color w:val="000000"/>
-          <w:kern w:val="36"/>
-        </w:rPr>
-      </w:pPr>
-      <w:r>
-        <w:rPr>
-          <w:rFonts w:asciiTheme="minorHAnsi" w:hAnsiTheme="minorHAnsi"/>
-          <w:bCs/>
-          <w:color w:val="000000"/>
-          <w:kern w:val="36"/>
-        </w:rPr>
-        <w:t>That message will be automatically deleted 10 seconds from the queue.</w:t>
-      </w:r>
+          <w:b/>
+          <w:color w:val="000000"/>
+          <w:kern w:val="36"/>
+        </w:rPr>
+      </w:pPr>
     </w:p>
     <w:p>
       <w:pPr>
@@ -5376,7 +5058,7 @@
         <w:spacing w:before="0" w:beforeAutospacing="0" w:after="0" w:afterAutospacing="0"/>
         <w:rPr>
           <w:rFonts w:asciiTheme="minorHAnsi" w:hAnsiTheme="minorHAnsi"/>
-          <w:bCs/>
+          <w:b/>
           <w:color w:val="000000"/>
           <w:kern w:val="36"/>
         </w:rPr>
@@ -5388,21 +5070,197 @@
         <w:shd w:val="clear" w:color="auto" w:fill="FFFFFF"/>
         <w:spacing w:before="0" w:beforeAutospacing="0" w:after="0" w:afterAutospacing="0"/>
         <w:rPr>
-          <w:rFonts w:asciiTheme="minorHAnsi" w:hAnsiTheme="minorHAnsi"/>
-          <w:bCs/>
-          <w:color w:val="000000"/>
-          <w:kern w:val="36"/>
-        </w:rPr>
-      </w:pPr>
-      <w:r>
-        <w:rPr>
-          <w:rFonts w:asciiTheme="minorHAnsi" w:hAnsiTheme="minorHAnsi"/>
-          <w:bCs/>
-          <w:color w:val="000000"/>
-          <w:kern w:val="36"/>
-        </w:rPr>
-        <w:lastRenderedPageBreak/>
-        <w:t>Attribute for queue:</w:t>
+          <w:rStyle w:val="Hyperlink"/>
+          <w:rFonts w:asciiTheme="minorHAnsi" w:hAnsiTheme="minorHAnsi"/>
+          <w:bCs/>
+          <w:kern w:val="36"/>
+        </w:rPr>
+      </w:pPr>
+      <w:r>
+        <w:rPr>
+          <w:rFonts w:asciiTheme="minorHAnsi" w:hAnsiTheme="minorHAnsi"/>
+          <w:b/>
+          <w:color w:val="000000"/>
+          <w:kern w:val="36"/>
+        </w:rPr>
+        <w:t>Headers Exchange</w:t>
+      </w:r>
+      <w:r>
+        <w:rPr>
+          <w:rFonts w:asciiTheme="minorHAnsi" w:hAnsiTheme="minorHAnsi"/>
+          <w:bCs/>
+          <w:color w:val="000000"/>
+          <w:kern w:val="36"/>
+        </w:rPr>
+        <w:t>:</w:t>
+      </w:r>
+    </w:p>
+    <w:p>
+      <w:pPr>
+        <w:shd w:val="clear" w:color="auto" w:fill="FFFFFF"/>
+        <w:spacing w:after="0" w:line="240" w:lineRule="auto"/>
+        <w:rPr>
+          <w:rFonts w:eastAsia="Times New Roman" w:cs="Times New Roman"/>
+          <w:bCs/>
+          <w:color w:val="000000"/>
+          <w:kern w:val="36"/>
+          <w:sz w:val="24"/>
+          <w:szCs w:val="24"/>
+        </w:rPr>
+      </w:pPr>
+      <w:r>
+        <w:rPr>
+          <w:rFonts w:eastAsia="Times New Roman" w:cs="Times New Roman"/>
+          <w:b/>
+          <w:color w:val="000000"/>
+          <w:kern w:val="36"/>
+          <w:sz w:val="24"/>
+          <w:szCs w:val="24"/>
+        </w:rPr>
+        <w:t>Headers Exchange</w:t>
+      </w:r>
+      <w:r>
+        <w:rPr>
+          <w:rFonts w:eastAsia="Times New Roman" w:cs="Times New Roman"/>
+          <w:bCs/>
+          <w:color w:val="000000"/>
+          <w:kern w:val="36"/>
+          <w:sz w:val="24"/>
+          <w:szCs w:val="24"/>
+        </w:rPr>
+        <w:t> will use the message header attributes to send a messages to queue instead of routing key.</w:t>
+      </w:r>
+    </w:p>
+    <w:p>
+      <w:pPr>
+        <w:shd w:val="clear" w:color="auto" w:fill="FFFFFF"/>
+        <w:spacing w:after="0" w:line="240" w:lineRule="auto"/>
+        <w:rPr>
+          <w:rFonts w:eastAsia="Times New Roman" w:cs="Times New Roman"/>
+          <w:bCs/>
+          <w:color w:val="000000"/>
+          <w:kern w:val="36"/>
+          <w:sz w:val="24"/>
+          <w:szCs w:val="24"/>
+        </w:rPr>
+      </w:pPr>
+      <w:r>
+        <w:rPr>
+          <w:rFonts w:eastAsia="Times New Roman" w:cs="Times New Roman"/>
+          <w:bCs/>
+          <w:color w:val="000000"/>
+          <w:kern w:val="36"/>
+          <w:sz w:val="24"/>
+          <w:szCs w:val="24"/>
+        </w:rPr>
+        <w:t> </w:t>
+      </w:r>
+    </w:p>
+    <w:p>
+      <w:pPr>
+        <w:shd w:val="clear" w:color="auto" w:fill="FFFFFF"/>
+        <w:spacing w:after="0" w:line="240" w:lineRule="auto"/>
+        <w:rPr>
+          <w:rFonts w:eastAsia="Times New Roman" w:cs="Times New Roman"/>
+          <w:bCs/>
+          <w:color w:val="000000"/>
+          <w:kern w:val="36"/>
+          <w:sz w:val="24"/>
+          <w:szCs w:val="24"/>
+        </w:rPr>
+      </w:pPr>
+      <w:r>
+        <w:rPr>
+          <w:rFonts w:eastAsia="Times New Roman" w:cs="Times New Roman"/>
+          <w:bCs/>
+          <w:color w:val="000000"/>
+          <w:kern w:val="36"/>
+          <w:sz w:val="24"/>
+          <w:szCs w:val="24"/>
+        </w:rPr>
+        <w:t>The headers exchange is useful when we want to route a messages based on header values instead of routing keys.</w:t>
+      </w:r>
+    </w:p>
+    <w:p>
+      <w:pPr>
+        <w:pStyle w:val="NormalWeb"/>
+        <w:shd w:val="clear" w:color="auto" w:fill="FFFFFF"/>
+        <w:spacing w:before="240" w:beforeAutospacing="0" w:after="264" w:afterAutospacing="0"/>
+        <w:rPr>
+          <w:rStyle w:val="Hyperlink"/>
+          <w:sz w:val="20"/>
+          <w:szCs w:val="20"/>
+        </w:rPr>
+      </w:pPr>
+      <w:r>
+        <w:rPr>
+          <w:rFonts w:asciiTheme="minorHAnsi" w:hAnsiTheme="minorHAnsi"/>
+          <w:bCs/>
+          <w:color w:val="000000"/>
+          <w:kern w:val="36"/>
+        </w:rPr>
+        <w:t>Reference:</w:t>
+      </w:r>
+      <w:r>
+        <w:rPr>
+          <w:rFonts w:asciiTheme="minorHAnsi" w:hAnsiTheme="minorHAnsi"/>
+          <w:bCs/>
+          <w:color w:val="000000"/>
+          <w:kern w:val="36"/>
+        </w:rPr>
+        <w:t xml:space="preserve"> </w:t>
+      </w:r>
+      <w:bookmarkStart w:id="0" w:name="_GoBack"/>
+      <w:bookmarkEnd w:id="0"/>
+      <w:r>
+        <w:rPr>
+          <w:rStyle w:val="Hyperlink"/>
+          <w:bCs/>
+          <w:kern w:val="36"/>
+          <w:sz w:val="20"/>
+          <w:szCs w:val="20"/>
+        </w:rPr>
+        <w:fldChar w:fldCharType="begin"/>
+      </w:r>
+      <w:r>
+        <w:rPr>
+          <w:rStyle w:val="Hyperlink"/>
+          <w:bCs/>
+          <w:kern w:val="36"/>
+          <w:sz w:val="20"/>
+          <w:szCs w:val="20"/>
+        </w:rPr>
+        <w:instrText xml:space="preserve"> HYPERLINK "https://www.tutlane.com/tutorial/rabbitmq/csharp-rabbitmq-headers-exchange" </w:instrText>
+      </w:r>
+      <w:r>
+        <w:rPr>
+          <w:rStyle w:val="Hyperlink"/>
+          <w:bCs/>
+          <w:kern w:val="36"/>
+          <w:sz w:val="20"/>
+          <w:szCs w:val="20"/>
+        </w:rPr>
+        <w:fldChar w:fldCharType="separate"/>
+      </w:r>
+      <w:r>
+        <w:rPr>
+          <w:rStyle w:val="Hyperlink"/>
+          <w:bCs/>
+          <w:kern w:val="36"/>
+          <w:sz w:val="20"/>
+          <w:szCs w:val="20"/>
+        </w:rPr>
+        <w:t>https://www.tutlane.com/tutorial/rabbitmq/csharp-rabbitmq-headers-exchange</w:t>
+      </w:r>
+      <w:r>
+        <w:rPr>
+          <w:rStyle w:val="Hyperlink"/>
+          <w:bCs/>
+          <w:kern w:val="36"/>
+          <w:sz w:val="20"/>
+          <w:szCs w:val="20"/>
+        </w:rPr>
+        <w:fldChar w:fldCharType="end"/>
       </w:r>
     </w:p>
     <w:p>
@@ -5417,45 +5275,6 @@
           <w:kern w:val="36"/>
         </w:rPr>
       </w:pPr>
-      <w:r>
-        <w:rPr>
-          <w:rFonts w:asciiTheme="minorHAnsi" w:hAnsiTheme="minorHAnsi"/>
-          <w:bCs/>
-          <w:color w:val="000000"/>
-          <w:kern w:val="36"/>
-        </w:rPr>
-        <w:t>x-message-</w:t>
-      </w:r>
-      <w:proofErr w:type="spellStart"/>
-      <w:r>
-        <w:rPr>
-          <w:rFonts w:asciiTheme="minorHAnsi" w:hAnsiTheme="minorHAnsi"/>
-          <w:bCs/>
-          <w:color w:val="000000"/>
-          <w:kern w:val="36"/>
-        </w:rPr>
-        <w:t>ttl</w:t>
-      </w:r>
-      <w:proofErr w:type="spellEnd"/>
-      <w:r>
-        <w:rPr>
-          <w:rFonts w:asciiTheme="minorHAnsi" w:hAnsiTheme="minorHAnsi"/>
-          <w:bCs/>
-          <w:color w:val="000000"/>
-          <w:kern w:val="36"/>
-        </w:rPr>
-        <w:t>:</w:t>
-      </w:r>
-      <w:r>
-        <w:rPr>
-          <w:rFonts w:asciiTheme="minorHAnsi" w:hAnsiTheme="minorHAnsi"/>
-          <w:bCs/>
-          <w:color w:val="000000"/>
-          <w:kern w:val="36"/>
-        </w:rPr>
-        <w:tab/>
-        <w:t>10000</w:t>
-      </w:r>
     </w:p>
     <w:p>
       <w:pPr>
@@ -5464,11 +5283,22 @@
         <w:spacing w:before="0" w:beforeAutospacing="0" w:after="0" w:afterAutospacing="0"/>
         <w:rPr>
           <w:rFonts w:asciiTheme="minorHAnsi" w:hAnsiTheme="minorHAnsi"/>
-          <w:bCs/>
-          <w:color w:val="000000"/>
-          <w:kern w:val="36"/>
-        </w:rPr>
-      </w:pPr>
+          <w:b/>
+          <w:bCs/>
+          <w:color w:val="000000"/>
+          <w:kern w:val="36"/>
+        </w:rPr>
+      </w:pPr>
+      <w:r>
+        <w:rPr>
+          <w:rFonts w:asciiTheme="minorHAnsi" w:hAnsiTheme="minorHAnsi"/>
+          <w:b/>
+          <w:bCs/>
+          <w:color w:val="000000"/>
+          <w:kern w:val="36"/>
+        </w:rPr>
+        <w:t>Delete Message after 10 seconds:</w:t>
+      </w:r>
     </w:p>
     <w:p>
       <w:pPr>
@@ -5484,10 +5314,154 @@
       </w:pPr>
       <w:r>
         <w:rPr>
+          <w:rFonts w:asciiTheme="minorHAnsi" w:hAnsiTheme="minorHAnsi"/>
+          <w:bCs/>
+          <w:color w:val="000000"/>
+          <w:kern w:val="36"/>
+        </w:rPr>
+        <w:t>In this queue once publish the message to queue there is no consumer consume the message,</w:t>
+      </w:r>
+    </w:p>
+    <w:p>
+      <w:pPr>
+        <w:pStyle w:val="NormalWeb"/>
+        <w:shd w:val="clear" w:color="auto" w:fill="FFFFFF"/>
+        <w:spacing w:before="0" w:beforeAutospacing="0" w:after="0" w:afterAutospacing="0"/>
+        <w:rPr>
+          <w:rFonts w:asciiTheme="minorHAnsi" w:hAnsiTheme="minorHAnsi"/>
+          <w:bCs/>
+          <w:color w:val="000000"/>
+          <w:kern w:val="36"/>
+        </w:rPr>
+      </w:pPr>
+      <w:r>
+        <w:rPr>
+          <w:rFonts w:asciiTheme="minorHAnsi" w:hAnsiTheme="minorHAnsi"/>
+          <w:bCs/>
+          <w:color w:val="000000"/>
+          <w:kern w:val="36"/>
+        </w:rPr>
+        <w:t>That message will be automatically deleted 10 seconds from the queue.</w:t>
+      </w:r>
+    </w:p>
+    <w:p>
+      <w:pPr>
+        <w:pStyle w:val="NormalWeb"/>
+        <w:shd w:val="clear" w:color="auto" w:fill="FFFFFF"/>
+        <w:spacing w:before="0" w:beforeAutospacing="0" w:after="0" w:afterAutospacing="0"/>
+        <w:rPr>
+          <w:rFonts w:asciiTheme="minorHAnsi" w:hAnsiTheme="minorHAnsi"/>
+          <w:bCs/>
+          <w:color w:val="000000"/>
+          <w:kern w:val="36"/>
+        </w:rPr>
+      </w:pPr>
+    </w:p>
+    <w:p>
+      <w:pPr>
+        <w:pStyle w:val="NormalWeb"/>
+        <w:shd w:val="clear" w:color="auto" w:fill="FFFFFF"/>
+        <w:spacing w:before="0" w:beforeAutospacing="0" w:after="0" w:afterAutospacing="0"/>
+        <w:rPr>
+          <w:rFonts w:asciiTheme="minorHAnsi" w:hAnsiTheme="minorHAnsi"/>
+          <w:bCs/>
+          <w:color w:val="000000"/>
+          <w:kern w:val="36"/>
+        </w:rPr>
+      </w:pPr>
+      <w:r>
+        <w:rPr>
+          <w:rFonts w:asciiTheme="minorHAnsi" w:hAnsiTheme="minorHAnsi"/>
+          <w:bCs/>
+          <w:color w:val="000000"/>
+          <w:kern w:val="36"/>
+        </w:rPr>
+        <w:t>Attribute for queue:</w:t>
+      </w:r>
+    </w:p>
+    <w:p>
+      <w:pPr>
+        <w:pStyle w:val="NormalWeb"/>
+        <w:shd w:val="clear" w:color="auto" w:fill="FFFFFF"/>
+        <w:spacing w:before="0" w:beforeAutospacing="0" w:after="0" w:afterAutospacing="0"/>
+        <w:rPr>
+          <w:rFonts w:asciiTheme="minorHAnsi" w:hAnsiTheme="minorHAnsi"/>
+          <w:bCs/>
+          <w:color w:val="000000"/>
+          <w:kern w:val="36"/>
+        </w:rPr>
+      </w:pPr>
+      <w:r>
+        <w:rPr>
+          <w:rFonts w:asciiTheme="minorHAnsi" w:hAnsiTheme="minorHAnsi"/>
+          <w:bCs/>
+          <w:color w:val="000000"/>
+          <w:kern w:val="36"/>
+        </w:rPr>
+        <w:t>x-message-</w:t>
+      </w:r>
+      <w:proofErr w:type="spellStart"/>
+      <w:r>
+        <w:rPr>
+          <w:rFonts w:asciiTheme="minorHAnsi" w:hAnsiTheme="minorHAnsi"/>
+          <w:bCs/>
+          <w:color w:val="000000"/>
+          <w:kern w:val="36"/>
+        </w:rPr>
+        <w:t>ttl</w:t>
+      </w:r>
+      <w:proofErr w:type="spellEnd"/>
+      <w:r>
+        <w:rPr>
+          <w:rFonts w:asciiTheme="minorHAnsi" w:hAnsiTheme="minorHAnsi"/>
+          <w:bCs/>
+          <w:color w:val="000000"/>
+          <w:kern w:val="36"/>
+        </w:rPr>
+        <w:t>:</w:t>
+      </w:r>
+      <w:r>
+        <w:rPr>
+          <w:rFonts w:asciiTheme="minorHAnsi" w:hAnsiTheme="minorHAnsi"/>
+          <w:bCs/>
+          <w:color w:val="000000"/>
+          <w:kern w:val="36"/>
+        </w:rPr>
+        <w:tab/>
+        <w:t>10000</w:t>
+      </w:r>
+    </w:p>
+    <w:p>
+      <w:pPr>
+        <w:pStyle w:val="NormalWeb"/>
+        <w:shd w:val="clear" w:color="auto" w:fill="FFFFFF"/>
+        <w:spacing w:before="0" w:beforeAutospacing="0" w:after="0" w:afterAutospacing="0"/>
+        <w:rPr>
+          <w:rFonts w:asciiTheme="minorHAnsi" w:hAnsiTheme="minorHAnsi"/>
+          <w:bCs/>
+          <w:color w:val="000000"/>
+          <w:kern w:val="36"/>
+        </w:rPr>
+      </w:pPr>
+    </w:p>
+    <w:p>
+      <w:pPr>
+        <w:pStyle w:val="NormalWeb"/>
+        <w:shd w:val="clear" w:color="auto" w:fill="FFFFFF"/>
+        <w:spacing w:before="0" w:beforeAutospacing="0" w:after="0" w:afterAutospacing="0"/>
+        <w:rPr>
+          <w:rFonts w:asciiTheme="minorHAnsi" w:hAnsiTheme="minorHAnsi"/>
+          <w:bCs/>
+          <w:color w:val="000000"/>
+          <w:kern w:val="36"/>
+        </w:rPr>
+      </w:pPr>
+      <w:r>
+        <w:rPr>
           <w:noProof/>
         </w:rPr>
         <w:drawing>
-          <wp:inline distT="0" distB="0" distL="0" distR="0">
+          <wp:inline distT="0" distB="0" distL="0" distR="0" wp14:anchorId="19504313" wp14:editId="3729E840">
             <wp:extent cx="5943600" cy="1655445"/>
             <wp:effectExtent l="0" t="0" r="0" b="1905"/>
             <wp:docPr id="4" name="Picture 4"/>
@@ -5709,8 +5683,9 @@
         <w:rPr>
           <w:noProof/>
         </w:rPr>
+        <w:lastRenderedPageBreak/>
         <w:drawing>
-          <wp:inline distT="0" distB="0" distL="0" distR="0">
+          <wp:inline distT="0" distB="0" distL="0" distR="0" wp14:anchorId="5DBFA981" wp14:editId="1CD693EE">
             <wp:extent cx="5943600" cy="1847850"/>
             <wp:effectExtent l="0" t="0" r="0" b="0"/>
             <wp:docPr id="5" name="Picture 5"/>
@@ -5975,7 +5950,6 @@
           <w:b/>
           <w:kern w:val="36"/>
         </w:rPr>
-        <w:lastRenderedPageBreak/>
         <w:t>Interoperability</w:t>
       </w:r>
     </w:p>
@@ -6047,8 +6021,9 @@
           <w:color w:val="000000"/>
           <w:kern w:val="36"/>
         </w:rPr>
+        <w:lastRenderedPageBreak/>
         <w:drawing>
-          <wp:inline distT="0" distB="0" distL="0" distR="0">
+          <wp:inline distT="0" distB="0" distL="0" distR="0" wp14:anchorId="6EF5D1AC" wp14:editId="6779A6DF">
             <wp:extent cx="4286250" cy="1952625"/>
             <wp:effectExtent l="0" t="0" r="0" b="9525"/>
             <wp:docPr id="1" name="Picture 1" descr="amqp protocol"/>
@@ -6068,7 +6043,7 @@
                     <a:blip r:embed="rId13">
                       <a:extLst>
                         <a:ext uri="{28A0092B-C50C-407E-A947-70E740481C1C}">
-                          <a14:useLocalDpi xmlns="" xmlns:wpc="http://schemas.microsoft.com/office/word/2010/wordprocessingCanvas" xmlns:cx="http://schemas.microsoft.com/office/drawing/2014/chartex" xmlns:cx1="http://schemas.microsoft.com/office/drawing/2015/9/8/chartex" xmlns:cx2="http://schemas.microsoft.com/office/drawing/2015/10/21/chartex" xmlns:cx3="http://schemas.microsoft.com/office/drawing/2016/5/9/chartex" xmlns:cx4="http://schemas.microsoft.com/office/drawing/2016/5/10/chartex" xmlns:cx5="http://schemas.microsoft.com/office/drawing/2016/5/11/chartex" xmlns:cx6="http://schemas.microsoft.com/office/drawing/2016/5/12/chartex" xmlns:cx7="http://schemas.microsoft.com/office/drawing/2016/5/13/chartex" xmlns:cx8="http://schemas.microsoft.com/office/drawing/2016/5/14/chartex" xmlns:mc="http://schemas.openxmlformats.org/markup-compatibility/2006" xmlns:aink="http://schemas.microsoft.com/office/drawing/2016/ink" xmlns:am3d="http://schemas.microsoft.com/office/drawing/2017/model3d" xmlns:o="urn:schemas-microsoft-com:office:office" xmlns:v="urn:schemas-microsoft-com:vml" xmlns:wp14="http://schemas.microsoft.com/office/word/2010/wordprocessingDrawing" xmlns:w10="urn:schemas-microsoft-com:office:word" xmlns:w="http://schemas.openxmlformats.org/wordprocessingml/2006/main" xmlns:w14="http://schemas.microsoft.com/office/word/2010/wordml" xmlns:w15="http://schemas.microsoft.com/office/word/2012/wordml" xmlns:w16cid="http://schemas.microsoft.com/office/word/2016/wordml/cid" xmlns:w16se="http://schemas.microsoft.com/office/word/2015/wordml/symex" xmlns:wpg="http://schemas.microsoft.com/office/word/2010/wordprocessingGroup" xmlns:wpi="http://schemas.microsoft.com/office/word/2010/wordprocessingInk" xmlns:wps="http://schemas.microsoft.com/office/word/2010/wordprocessingShape" xmlns:a14="http://schemas.microsoft.com/office/drawing/2010/main" val="0"/>
+                          <a14:useLocalDpi xmlns:a14="http://schemas.microsoft.com/office/drawing/2010/main" val="0"/>
                         </a:ext>
                       </a:extLst>
                     </a:blip>
@@ -6134,7 +6109,6 @@
           <w:szCs w:val="24"/>
         </w:rPr>
       </w:pPr>
-      <w:proofErr w:type="gramStart"/>
       <w:r>
         <w:rPr>
           <w:rFonts w:eastAsia="Times New Roman" w:cs="Times New Roman"/>
@@ -6147,7 +6121,6 @@
         </w:rPr>
         <w:t>Definition :</w:t>
       </w:r>
-      <w:proofErr w:type="gramEnd"/>
     </w:p>
     <w:p>
       <w:pPr>
@@ -6162,7 +6135,6 @@
           <w:szCs w:val="24"/>
         </w:rPr>
       </w:pPr>
-      <w:proofErr w:type="gramStart"/>
       <w:r>
         <w:rPr>
           <w:rFonts w:eastAsia="Times New Roman" w:cs="Times New Roman"/>
@@ -6175,7 +6147,6 @@
         </w:rPr>
         <w:t>JMS :</w:t>
       </w:r>
-      <w:proofErr w:type="gramEnd"/>
       <w:r>
         <w:rPr>
           <w:rFonts w:eastAsia="Times New Roman" w:cs="Times New Roman"/>
@@ -6212,7 +6183,6 @@
         <w:t xml:space="preserve"> (glassfish’s default), </w:t>
       </w:r>
       <w:proofErr w:type="spellStart"/>
-      <w:proofErr w:type="gramStart"/>
       <w:r>
         <w:rPr>
           <w:rFonts w:eastAsia="Times New Roman" w:cs="Times New Roman"/>
@@ -6237,7 +6207,6 @@
         <w:t>(</w:t>
       </w:r>
       <w:proofErr w:type="spellStart"/>
-      <w:proofErr w:type="gramEnd"/>
       <w:r>
         <w:rPr>
           <w:rFonts w:eastAsia="Times New Roman" w:cs="Times New Roman"/>
@@ -6372,31 +6341,7 @@
           <w:sz w:val="24"/>
           <w:szCs w:val="24"/>
         </w:rPr>
-        <w:t xml:space="preserve">. RabbitMQ supports the AMQP model which has 4 </w:t>
-      </w:r>
-      <w:proofErr w:type="gramStart"/>
-      <w:r>
-        <w:rPr>
-          <w:rFonts w:eastAsia="Times New Roman" w:cs="Times New Roman"/>
-          <w:bCs/>
-          <w:color w:val="000000"/>
-          <w:kern w:val="36"/>
-          <w:sz w:val="24"/>
-          <w:szCs w:val="24"/>
-        </w:rPr>
-        <w:t>models :</w:t>
-      </w:r>
-      <w:proofErr w:type="gramEnd"/>
-      <w:r>
-        <w:rPr>
-          <w:rFonts w:eastAsia="Times New Roman" w:cs="Times New Roman"/>
-          <w:bCs/>
-          <w:color w:val="000000"/>
-          <w:kern w:val="36"/>
-          <w:sz w:val="24"/>
-          <w:szCs w:val="24"/>
-        </w:rPr>
-        <w:t xml:space="preserve"> direct, fanout, topic, headers.</w:t>
+        <w:t>. RabbitMQ supports the AMQP model which has 4 models : direct, fanout, topic, headers.</w:t>
       </w:r>
     </w:p>
     <w:p>
@@ -6500,7 +6445,6 @@
           <w:sz w:val="24"/>
           <w:szCs w:val="24"/>
         </w:rPr>
-        <w:lastRenderedPageBreak/>
         <w:t>In AMQP, producers send to the exchange then the queue, but in JMS, producers send to the queue or topic directly.</w:t>
       </w:r>
     </w:p>
@@ -6631,9 +6575,8 @@
           <w:sz w:val="24"/>
           <w:szCs w:val="24"/>
         </w:rPr>
-        <w:t xml:space="preserve">java, java to </w:t>
-      </w:r>
-      <w:proofErr w:type="gramStart"/>
+        <w:t xml:space="preserve">java, java to Json </w:t>
+      </w:r>
       <w:r>
         <w:rPr>
           <w:rFonts w:eastAsia="Times New Roman" w:cs="Times New Roman"/>
@@ -6643,30 +6586,7 @@
           <w:sz w:val="24"/>
           <w:szCs w:val="24"/>
         </w:rPr>
-        <w:t xml:space="preserve">Json </w:t>
-      </w:r>
-      <w:r>
-        <w:rPr>
-          <w:rFonts w:eastAsia="Times New Roman" w:cs="Times New Roman"/>
-          <w:bCs/>
-          <w:color w:val="000000"/>
-          <w:kern w:val="36"/>
-          <w:sz w:val="24"/>
-          <w:szCs w:val="24"/>
-        </w:rPr>
-        <w:t xml:space="preserve"> and</w:t>
-      </w:r>
-      <w:proofErr w:type="gramEnd"/>
-      <w:r>
-        <w:rPr>
-          <w:rFonts w:eastAsia="Times New Roman" w:cs="Times New Roman"/>
-          <w:bCs/>
-          <w:color w:val="000000"/>
-          <w:kern w:val="36"/>
-          <w:sz w:val="24"/>
-          <w:szCs w:val="24"/>
-        </w:rPr>
-        <w:t xml:space="preserve"> supports easy conversion to Map from JSON data</w:t>
+        <w:t xml:space="preserve"> and supports easy conversion to Map from JSON data</w:t>
       </w:r>
       <w:r>
         <w:rPr>
@@ -6702,6 +6622,7 @@
           <w:sz w:val="24"/>
           <w:szCs w:val="24"/>
         </w:rPr>
+        <w:lastRenderedPageBreak/>
         <w:t>how to serialize Java objects into JSON and deserialize JSON string into Java objects</w:t>
       </w:r>
     </w:p>
@@ -6915,7 +6836,6 @@
         </w:rPr>
         <w:t>Spring provides an annotation </w:t>
       </w:r>
-      <w:proofErr w:type="gramStart"/>
       <w:r>
         <w:rPr>
           <w:rFonts w:asciiTheme="minorHAnsi" w:hAnsiTheme="minorHAnsi"/>
@@ -6941,17 +6861,7 @@
           <w:color w:val="000000"/>
           <w:kern w:val="36"/>
         </w:rPr>
-        <w:t> ,</w:t>
-      </w:r>
-      <w:proofErr w:type="gramEnd"/>
-      <w:r>
-        <w:rPr>
-          <w:rFonts w:asciiTheme="minorHAnsi" w:hAnsiTheme="minorHAnsi"/>
-          <w:bCs/>
-          <w:color w:val="000000"/>
-          <w:kern w:val="36"/>
-        </w:rPr>
-        <w:t xml:space="preserve"> which can be used to receive messages from the queue. It has a great feature of deserializing the message to a POJO while receiving. The below example illustrates that.</w:t>
+        <w:t> , which can be used to receive messages from the queue. It has a great feature of deserializing the message to a POJO while receiving. The below example illustrates that.</w:t>
       </w:r>
     </w:p>
     <w:p>
@@ -7080,7 +6990,6 @@
         <w:t>To not requeue the message in queue, you can throw exception </w:t>
       </w:r>
       <w:proofErr w:type="spellStart"/>
-      <w:proofErr w:type="gramStart"/>
       <w:r>
         <w:rPr>
           <w:rFonts w:asciiTheme="minorHAnsi" w:hAnsiTheme="minorHAnsi"/>
@@ -7099,40 +7008,7 @@
           <w:kern w:val="36"/>
           <w:highlight w:val="yellow"/>
         </w:rPr>
-        <w:t> .</w:t>
-      </w:r>
-      <w:proofErr w:type="gramEnd"/>
-      <w:r>
-        <w:rPr>
-          <w:rFonts w:asciiTheme="minorHAnsi" w:hAnsiTheme="minorHAnsi"/>
-          <w:bCs/>
-          <w:color w:val="000000"/>
-          <w:kern w:val="36"/>
-          <w:highlight w:val="yellow"/>
-        </w:rPr>
-        <w:t xml:space="preserve"> For max number of trial handling, you can add an additional parameter in the message to set max number of trial and use it while receiving the message by incrementing </w:t>
-      </w:r>
-      <w:proofErr w:type="gramStart"/>
-      <w:r>
-        <w:rPr>
-          <w:rFonts w:asciiTheme="minorHAnsi" w:hAnsiTheme="minorHAnsi"/>
-          <w:bCs/>
-          <w:color w:val="000000"/>
-          <w:kern w:val="36"/>
-          <w:highlight w:val="yellow"/>
-        </w:rPr>
-        <w:t>it’s</w:t>
-      </w:r>
-      <w:proofErr w:type="gramEnd"/>
-      <w:r>
-        <w:rPr>
-          <w:rFonts w:asciiTheme="minorHAnsi" w:hAnsiTheme="minorHAnsi"/>
-          <w:bCs/>
-          <w:color w:val="000000"/>
-          <w:kern w:val="36"/>
-          <w:highlight w:val="yellow"/>
-        </w:rPr>
-        <w:t xml:space="preserve"> value and checking whether total number of trial has not exceeded max limit.</w:t>
+        <w:t> . For max number of trial handling, you can add an additional parameter in the message to set max number of trial and use it while receiving the message by incrementing it’s value and checking whether total number of trial has not exceeded max limit.</w:t>
       </w:r>
     </w:p>
     <w:p>
@@ -7156,30 +7032,7 @@
           <w:kern w:val="36"/>
           <w:highlight w:val="yellow"/>
         </w:rPr>
-        <w:lastRenderedPageBreak/>
-        <w:t xml:space="preserve">There is an alternative of above approach to add </w:t>
-      </w:r>
-      <w:proofErr w:type="gramStart"/>
-      <w:r>
-        <w:rPr>
-          <w:rFonts w:asciiTheme="minorHAnsi" w:hAnsiTheme="minorHAnsi"/>
-          <w:bCs/>
-          <w:color w:val="000000"/>
-          <w:kern w:val="36"/>
-          <w:highlight w:val="yellow"/>
-        </w:rPr>
-        <w:t>this properties</w:t>
-      </w:r>
-      <w:proofErr w:type="gramEnd"/>
-      <w:r>
-        <w:rPr>
-          <w:rFonts w:asciiTheme="minorHAnsi" w:hAnsiTheme="minorHAnsi"/>
-          <w:bCs/>
-          <w:color w:val="000000"/>
-          <w:kern w:val="36"/>
-          <w:highlight w:val="yellow"/>
-        </w:rPr>
-        <w:t xml:space="preserve"> in </w:t>
+        <w:t>There is an alternative of above approach to add this properties in </w:t>
       </w:r>
       <w:proofErr w:type="spellStart"/>
       <w:r>
@@ -7367,6 +7220,7 @@
           <w:szCs w:val="24"/>
           <w:highlight w:val="yellow"/>
         </w:rPr>
+        <w:lastRenderedPageBreak/>
         <w:t xml:space="preserve">By using Inbuild concurrency feature. I believe this is the simplest approach to implement concurrency. This requires just making use of 2 properties in </w:t>
       </w:r>
       <w:proofErr w:type="spellStart"/>
@@ -7538,7 +7392,7 @@
       <w:tblPr>
         <w:tblStyle w:val="TableGrid"/>
         <w:tblW w:w="0" w:type="auto"/>
-        <w:tblLook w:val="04A0"/>
+        <w:tblLook w:val="04A0" w:firstRow="1" w:lastRow="0" w:firstColumn="1" w:lastColumn="0" w:noHBand="0" w:noVBand="1"/>
       </w:tblPr>
       <w:tblGrid>
         <w:gridCol w:w="9350"/>
@@ -7600,7 +7454,6 @@
               </w:rPr>
               <w:t>=</w:t>
             </w:r>
-            <w:proofErr w:type="spellStart"/>
             <w:r>
               <w:rPr>
                 <w:rFonts w:ascii="Consolas" w:hAnsi="Consolas" w:cs="Consolas"/>
@@ -7610,7 +7463,6 @@
               </w:rPr>
               <w:t>localhost</w:t>
             </w:r>
-            <w:proofErr w:type="spellEnd"/>
           </w:p>
           <w:p>
             <w:pPr>
@@ -8415,7 +8267,6 @@
                 <w:sz w:val="20"/>
                 <w:szCs w:val="20"/>
               </w:rPr>
-              <w:lastRenderedPageBreak/>
               <w:t xml:space="preserve">import </w:t>
             </w:r>
             <w:proofErr w:type="spellStart"/>
@@ -8790,6 +8641,7 @@
                 <w:sz w:val="20"/>
                 <w:szCs w:val="20"/>
               </w:rPr>
+              <w:lastRenderedPageBreak/>
               <w:tab/>
               <w:t>@Value("${</w:t>
             </w:r>
@@ -9236,7 +9088,25 @@
                 <w:szCs w:val="20"/>
               </w:rPr>
               <w:tab/>
-              <w:t xml:space="preserve">public Binding binding(Queue queue, </w:t>
+              <w:t xml:space="preserve">public Binding binding(Queue </w:t>
+            </w:r>
+            <w:proofErr w:type="spellStart"/>
+            <w:r>
+              <w:rPr>
+                <w:rFonts w:ascii="Consolas" w:hAnsi="Consolas" w:cs="Consolas"/>
+                <w:sz w:val="20"/>
+                <w:szCs w:val="20"/>
+              </w:rPr>
+              <w:t>queue</w:t>
+            </w:r>
+            <w:proofErr w:type="spellEnd"/>
+            <w:r>
+              <w:rPr>
+                <w:rFonts w:ascii="Consolas" w:hAnsi="Consolas" w:cs="Consolas"/>
+                <w:sz w:val="20"/>
+                <w:szCs w:val="20"/>
+              </w:rPr>
+              <w:t xml:space="preserve">, </w:t>
             </w:r>
             <w:proofErr w:type="spellStart"/>
             <w:r>
@@ -10017,7 +9887,6 @@
                 <w:sz w:val="20"/>
                 <w:szCs w:val="20"/>
               </w:rPr>
-              <w:lastRenderedPageBreak/>
               <w:t>@Component</w:t>
             </w:r>
           </w:p>
@@ -10402,6 +10271,7 @@
                 <w:sz w:val="20"/>
                 <w:szCs w:val="20"/>
               </w:rPr>
+              <w:lastRenderedPageBreak/>
               <w:tab/>
               <w:t>public void send(Employee employee) {</w:t>
             </w:r>
@@ -10513,25 +10383,7 @@
                 <w:sz w:val="20"/>
                 <w:szCs w:val="20"/>
               </w:rPr>
-              <w:t xml:space="preserve">("Send </w:t>
-            </w:r>
-            <w:proofErr w:type="spellStart"/>
-            <w:r>
-              <w:rPr>
-                <w:rFonts w:ascii="Consolas" w:hAnsi="Consolas" w:cs="Consolas"/>
-                <w:sz w:val="20"/>
-                <w:szCs w:val="20"/>
-              </w:rPr>
-              <w:t>msg</w:t>
-            </w:r>
-            <w:proofErr w:type="spellEnd"/>
-            <w:r>
-              <w:rPr>
-                <w:rFonts w:ascii="Consolas" w:hAnsi="Consolas" w:cs="Consolas"/>
-                <w:sz w:val="20"/>
-                <w:szCs w:val="20"/>
-              </w:rPr>
-              <w:t xml:space="preserve"> = " + employee);</w:t>
+              <w:t>("Send msg = " + employee);</w:t>
             </w:r>
           </w:p>
           <w:p>
@@ -10613,31 +10465,7 @@
                 <w:sz w:val="20"/>
                 <w:szCs w:val="20"/>
               </w:rPr>
-              <w:t>@Scheduled</w:t>
-            </w:r>
-            <w:proofErr w:type="gramStart"/>
-            <w:r>
-              <w:rPr>
-                <w:rFonts w:eastAsia="Times New Roman" w:cs="Times New Roman"/>
-                <w:bCs/>
-                <w:color w:val="000000"/>
-                <w:kern w:val="36"/>
-                <w:sz w:val="20"/>
-                <w:szCs w:val="20"/>
-              </w:rPr>
-              <w:t>  annotation</w:t>
-            </w:r>
-            <w:proofErr w:type="gramEnd"/>
-            <w:r>
-              <w:rPr>
-                <w:rFonts w:eastAsia="Times New Roman" w:cs="Times New Roman"/>
-                <w:bCs/>
-                <w:color w:val="000000"/>
-                <w:kern w:val="36"/>
-                <w:sz w:val="20"/>
-                <w:szCs w:val="20"/>
-              </w:rPr>
-              <w:t xml:space="preserve"> is used to schedule a method to be executed at a given time, or with a given frequency. In this case, this method will be executed every 3 seconds (until the end of the times or you stop the application, whatever happens earlier). You can check more info </w:t>
+              <w:t>@Scheduled  annotation is used to schedule a method to be executed at a given time, or with a given frequency. In this case, this method will be executed every 3 seconds (until the end of the times or you stop the application, whatever happens earlier). You can check more info </w:t>
             </w:r>
             <w:hyperlink r:id="rId14" w:tgtFrame="_blank" w:history="1">
               <w:r>
@@ -10723,7 +10551,6 @@
               <w:t> is used to convert and send a message using RabbitMQ. It is a helper class, as many other Template classes existing in Spring (such as </w:t>
             </w:r>
             <w:proofErr w:type="spellStart"/>
-            <w:proofErr w:type="gramStart"/>
             <w:r>
               <w:rPr>
                 <w:rFonts w:eastAsia="Times New Roman" w:cs="Times New Roman"/>
@@ -10747,20 +10574,7 @@
                 <w:szCs w:val="20"/>
                 <w:highlight w:val="yellow"/>
               </w:rPr>
-              <w:t> ,</w:t>
-            </w:r>
-            <w:proofErr w:type="gramEnd"/>
-            <w:r>
-              <w:rPr>
-                <w:rFonts w:eastAsia="Times New Roman" w:cs="Times New Roman"/>
-                <w:bCs/>
-                <w:color w:val="000000"/>
-                <w:kern w:val="36"/>
-                <w:sz w:val="20"/>
-                <w:szCs w:val="20"/>
-                <w:highlight w:val="yellow"/>
-              </w:rPr>
-              <w:t> </w:t>
+              <w:t> , </w:t>
             </w:r>
             <w:proofErr w:type="spellStart"/>
             <w:r>
@@ -11552,34 +11366,7 @@
                 <w:sz w:val="20"/>
                 <w:szCs w:val="20"/>
               </w:rPr>
-              <w:t xml:space="preserve">(Employee employee, Envelope </w:t>
-            </w:r>
-            <w:proofErr w:type="spellStart"/>
-            <w:r>
-              <w:rPr>
-                <w:rFonts w:ascii="Consolas" w:hAnsi="Consolas" w:cs="Consolas"/>
-                <w:sz w:val="20"/>
-                <w:szCs w:val="20"/>
-              </w:rPr>
-              <w:t>env</w:t>
-            </w:r>
-            <w:proofErr w:type="spellEnd"/>
-            <w:r>
-              <w:rPr>
-                <w:rFonts w:ascii="Consolas" w:hAnsi="Consolas" w:cs="Consolas"/>
-                <w:sz w:val="20"/>
-                <w:szCs w:val="20"/>
-              </w:rPr>
-              <w:t xml:space="preserve">, Channel channel) </w:t>
-            </w:r>
-            <w:r>
-              <w:rPr>
-                <w:rFonts w:ascii="Consolas" w:hAnsi="Consolas" w:cs="Consolas"/>
-                <w:sz w:val="20"/>
-                <w:szCs w:val="20"/>
-              </w:rPr>
-              <w:lastRenderedPageBreak/>
-              <w:t>{</w:t>
+              <w:t>(Employee employee, Envelope env, Channel channel) {</w:t>
             </w:r>
           </w:p>
           <w:p>
@@ -12008,6 +11795,7 @@
                 <w:sz w:val="20"/>
                 <w:szCs w:val="20"/>
               </w:rPr>
+              <w:lastRenderedPageBreak/>
               <w:tab/>
             </w:r>
             <w:r>
@@ -12017,24 +11805,7 @@
                 <w:szCs w:val="20"/>
               </w:rPr>
               <w:tab/>
-            </w:r>
-            <w:proofErr w:type="gramStart"/>
-            <w:r>
-              <w:rPr>
-                <w:rFonts w:ascii="Consolas" w:hAnsi="Consolas" w:cs="Consolas"/>
-                <w:sz w:val="20"/>
-                <w:szCs w:val="20"/>
-              </w:rPr>
-              <w:t>log.info(</w:t>
-            </w:r>
-            <w:proofErr w:type="gramEnd"/>
-            <w:r>
-              <w:rPr>
-                <w:rFonts w:ascii="Consolas" w:hAnsi="Consolas" w:cs="Consolas"/>
-                <w:sz w:val="20"/>
-                <w:szCs w:val="20"/>
-              </w:rPr>
-              <w:t xml:space="preserve">"&lt;&lt; Exiting </w:t>
+              <w:t xml:space="preserve">log.info("&lt;&lt; Exiting </w:t>
             </w:r>
             <w:proofErr w:type="spellStart"/>
             <w:r>
@@ -12209,24 +11980,7 @@
                 <w:szCs w:val="20"/>
               </w:rPr>
               <w:tab/>
-            </w:r>
-            <w:proofErr w:type="gramStart"/>
-            <w:r>
-              <w:rPr>
-                <w:rFonts w:ascii="Consolas" w:hAnsi="Consolas" w:cs="Consolas"/>
-                <w:sz w:val="20"/>
-                <w:szCs w:val="20"/>
-              </w:rPr>
-              <w:t>log.info(</w:t>
-            </w:r>
-            <w:proofErr w:type="gramEnd"/>
-            <w:r>
-              <w:rPr>
-                <w:rFonts w:ascii="Consolas" w:hAnsi="Consolas" w:cs="Consolas"/>
-                <w:sz w:val="20"/>
-                <w:szCs w:val="20"/>
-              </w:rPr>
-              <w:t>"Delay...");</w:t>
+              <w:t>log.info("Delay...");</w:t>
             </w:r>
           </w:p>
           <w:p>
@@ -12485,24 +12239,7 @@
                 <w:szCs w:val="20"/>
               </w:rPr>
               <w:tab/>
-            </w:r>
-            <w:proofErr w:type="gramStart"/>
-            <w:r>
-              <w:rPr>
-                <w:rFonts w:ascii="Consolas" w:hAnsi="Consolas" w:cs="Consolas"/>
-                <w:sz w:val="20"/>
-                <w:szCs w:val="20"/>
-              </w:rPr>
-              <w:t>log.info(</w:t>
-            </w:r>
-            <w:proofErr w:type="gramEnd"/>
-            <w:r>
-              <w:rPr>
-                <w:rFonts w:ascii="Consolas" w:hAnsi="Consolas" w:cs="Consolas"/>
-                <w:sz w:val="20"/>
-                <w:szCs w:val="20"/>
-              </w:rPr>
-              <w:t xml:space="preserve">"Throwing exception so that message will be </w:t>
+              <w:t xml:space="preserve">log.info("Throwing exception so that message will be </w:t>
             </w:r>
             <w:proofErr w:type="spellStart"/>
             <w:r>
@@ -12869,7 +12606,6 @@
               <w:tab/>
             </w:r>
             <w:proofErr w:type="spellStart"/>
-            <w:proofErr w:type="gramStart"/>
             <w:r>
               <w:rPr>
                 <w:rFonts w:ascii="Consolas" w:hAnsi="Consolas" w:cs="Consolas"/>
@@ -12885,16 +12621,7 @@
                 <w:sz w:val="20"/>
                 <w:szCs w:val="20"/>
               </w:rPr>
-              <w:t>(</w:t>
-            </w:r>
-            <w:proofErr w:type="gramEnd"/>
-            <w:r>
-              <w:rPr>
-                <w:rFonts w:ascii="Consolas" w:hAnsi="Consolas" w:cs="Consolas"/>
-                <w:sz w:val="20"/>
-                <w:szCs w:val="20"/>
-              </w:rPr>
-              <w:t>"Internal server error occurred in python server. Bypassing message requeue {}", e);</w:t>
+              <w:t>("Internal server error occurred in python server. Bypassing message requeue {}", e);</w:t>
             </w:r>
           </w:p>
           <w:p>
@@ -13544,7 +13271,6 @@
                 <w:sz w:val="20"/>
                 <w:szCs w:val="20"/>
               </w:rPr>
-              <w:lastRenderedPageBreak/>
               <w:tab/>
             </w:r>
           </w:p>
@@ -13742,25 +13468,7 @@
                 <w:sz w:val="20"/>
                 <w:szCs w:val="20"/>
               </w:rPr>
-              <w:t xml:space="preserve"> </w:t>
-            </w:r>
-            <w:proofErr w:type="spellStart"/>
-            <w:r>
-              <w:rPr>
-                <w:rFonts w:ascii="Consolas" w:hAnsi="Consolas" w:cs="Consolas"/>
-                <w:sz w:val="20"/>
-                <w:szCs w:val="20"/>
-              </w:rPr>
-              <w:t>programing</w:t>
-            </w:r>
-            <w:proofErr w:type="spellEnd"/>
-            <w:r>
-              <w:rPr>
-                <w:rFonts w:ascii="Consolas" w:hAnsi="Consolas" w:cs="Consolas"/>
-                <w:sz w:val="20"/>
-                <w:szCs w:val="20"/>
-              </w:rPr>
-              <w:t>";</w:t>
+              <w:t xml:space="preserve"> programing";</w:t>
             </w:r>
           </w:p>
           <w:p>
@@ -13840,25 +13548,7 @@
                 <w:sz w:val="20"/>
                 <w:szCs w:val="20"/>
               </w:rPr>
-              <w:t>("/</w:t>
-            </w:r>
-            <w:proofErr w:type="spellStart"/>
-            <w:r>
-              <w:rPr>
-                <w:rFonts w:ascii="Consolas" w:hAnsi="Consolas" w:cs="Consolas"/>
-                <w:sz w:val="20"/>
-                <w:szCs w:val="20"/>
-              </w:rPr>
-              <w:t>emp</w:t>
-            </w:r>
-            <w:proofErr w:type="spellEnd"/>
-            <w:r>
-              <w:rPr>
-                <w:rFonts w:ascii="Consolas" w:hAnsi="Consolas" w:cs="Consolas"/>
-                <w:sz w:val="20"/>
-                <w:szCs w:val="20"/>
-              </w:rPr>
-              <w:t>")</w:t>
+              <w:t>("/emp")</w:t>
             </w:r>
           </w:p>
           <w:p>
@@ -13992,6 +13682,7 @@
                 <w:sz w:val="20"/>
                 <w:szCs w:val="20"/>
               </w:rPr>
+              <w:lastRenderedPageBreak/>
               <w:tab/>
             </w:r>
             <w:r>
@@ -14238,25 +13929,7 @@
                 <w:sz w:val="20"/>
                 <w:szCs w:val="20"/>
               </w:rPr>
-              <w:t xml:space="preserve"> Employee </w:t>
-            </w:r>
-            <w:proofErr w:type="spellStart"/>
-            <w:r>
-              <w:rPr>
-                <w:rFonts w:ascii="Consolas" w:hAnsi="Consolas" w:cs="Consolas"/>
-                <w:sz w:val="20"/>
-                <w:szCs w:val="20"/>
-              </w:rPr>
-              <w:t>employee</w:t>
-            </w:r>
-            <w:proofErr w:type="spellEnd"/>
-            <w:r>
-              <w:rPr>
-                <w:rFonts w:ascii="Consolas" w:hAnsi="Consolas" w:cs="Consolas"/>
-                <w:sz w:val="20"/>
-                <w:szCs w:val="20"/>
-              </w:rPr>
-              <w:t>) {</w:t>
+              <w:t xml:space="preserve"> Employee employee) {</w:t>
             </w:r>
           </w:p>
           <w:p>
@@ -15728,7 +15401,6 @@
                 <w:sz w:val="20"/>
                 <w:szCs w:val="20"/>
               </w:rPr>
-              <w:lastRenderedPageBreak/>
               <w:t>getEmpName</w:t>
             </w:r>
             <w:proofErr w:type="spellEnd"/>
@@ -16241,6 +15913,7 @@
           <w:color w:val="000000"/>
           <w:kern w:val="36"/>
         </w:rPr>
+        <w:lastRenderedPageBreak/>
         <w:t>Streaming (</w:t>
       </w:r>
       <w:proofErr w:type="spellStart"/>
@@ -16814,7 +16487,6 @@
           <w:color w:val="000000"/>
           <w:kern w:val="36"/>
         </w:rPr>
-        <w:lastRenderedPageBreak/>
         <w:t>@</w:t>
       </w:r>
       <w:proofErr w:type="spellStart"/>
@@ -17058,7 +16730,7 @@
       <w:tblPr>
         <w:tblStyle w:val="TableGrid"/>
         <w:tblW w:w="0" w:type="auto"/>
-        <w:tblLook w:val="04A0"/>
+        <w:tblLook w:val="04A0" w:firstRow="1" w:lastRow="0" w:firstColumn="1" w:lastColumn="0" w:noHBand="0" w:noVBand="1"/>
       </w:tblPr>
       <w:tblGrid>
         <w:gridCol w:w="9350"/>
@@ -18840,7 +18512,6 @@
                 <w:rStyle w:val="cm-keyword"/>
                 <w:color w:val="770088"/>
               </w:rPr>
-              <w:lastRenderedPageBreak/>
               <w:t>return</w:t>
             </w:r>
             <w:r>
@@ -19339,7 +19010,6 @@
           <w:sz w:val="24"/>
           <w:szCs w:val="24"/>
         </w:rPr>
-        <w:lastRenderedPageBreak/>
         <w:t>docker</w:t>
       </w:r>
     </w:p>
@@ -19404,8 +19074,6 @@
           <w:szCs w:val="24"/>
         </w:rPr>
       </w:pPr>
-      <w:bookmarkStart w:id="0" w:name="_GoBack"/>
-      <w:bookmarkEnd w:id="0"/>
     </w:p>
     <w:sectPr>
       <w:pgSz w:w="12240" w:h="15840"/>
@@ -19418,8 +19086,8 @@
 </file>
 
 <file path=word/numbering.xml><?xml version="1.0" encoding="utf-8"?>
-<w:numbering xmlns:ve="http://schemas.openxmlformats.org/markup-compatibility/2006" xmlns:o="urn:schemas-microsoft-com:office:office" xmlns:r="http://schemas.openxmlformats.org/officeDocument/2006/relationships" xmlns:m="http://schemas.openxmlformats.org/officeDocument/2006/math" xmlns:v="urn:schemas-microsoft-com:vml" xmlns:wp="http://schemas.openxmlformats.org/drawingml/2006/wordprocessingDrawing" xmlns:w10="urn:schemas-microsoft-com:office:word" xmlns:w="http://schemas.openxmlformats.org/wordprocessingml/2006/main" xmlns:wne="http://schemas.microsoft.com/office/word/2006/wordml">
-  <w:abstractNum w:abstractNumId="0">
+<w:numbering xmlns:wpc="http://schemas.microsoft.com/office/word/2010/wordprocessingCanvas" xmlns:cx="http://schemas.microsoft.com/office/drawing/2014/chartex" xmlns:cx1="http://schemas.microsoft.com/office/drawing/2015/9/8/chartex" xmlns:cx2="http://schemas.microsoft.com/office/drawing/2015/10/21/chartex" xmlns:cx3="http://schemas.microsoft.com/office/drawing/2016/5/9/chartex" xmlns:cx4="http://schemas.microsoft.com/office/drawing/2016/5/10/chartex" xmlns:cx5="http://schemas.microsoft.com/office/drawing/2016/5/11/chartex" xmlns:cx6="http://schemas.microsoft.com/office/drawing/2016/5/12/chartex" xmlns:cx7="http://schemas.microsoft.com/office/drawing/2016/5/13/chartex" xmlns:cx8="http://schemas.microsoft.com/office/drawing/2016/5/14/chartex" xmlns:mc="http://schemas.openxmlformats.org/markup-compatibility/2006" xmlns:aink="http://schemas.microsoft.com/office/drawing/2016/ink" xmlns:am3d="http://schemas.microsoft.com/office/drawing/2017/model3d" xmlns:o="urn:schemas-microsoft-com:office:office" xmlns:r="http://schemas.openxmlformats.org/officeDocument/2006/relationships" xmlns:m="http://schemas.openxmlformats.org/officeDocument/2006/math" xmlns:v="urn:schemas-microsoft-com:vml" xmlns:wp14="http://schemas.microsoft.com/office/word/2010/wordprocessingDrawing" xmlns:wp="http://schemas.openxmlformats.org/drawingml/2006/wordprocessingDrawing" xmlns:w10="urn:schemas-microsoft-com:office:word" xmlns:w="http://schemas.openxmlformats.org/wordprocessingml/2006/main" xmlns:w14="http://schemas.microsoft.com/office/word/2010/wordml" xmlns:w15="http://schemas.microsoft.com/office/word/2012/wordml" xmlns:w16cid="http://schemas.microsoft.com/office/word/2016/wordml/cid" xmlns:w16se="http://schemas.microsoft.com/office/word/2015/wordml/symex" xmlns:wpg="http://schemas.microsoft.com/office/word/2010/wordprocessingGroup" xmlns:wpi="http://schemas.microsoft.com/office/word/2010/wordprocessingInk" xmlns:wne="http://schemas.microsoft.com/office/word/2006/wordml" xmlns:wps="http://schemas.microsoft.com/office/word/2010/wordprocessingShape" mc:Ignorable="w14 w15 w16se w16cid wp14">
+  <w:abstractNum w:abstractNumId="0" w15:restartNumberingAfterBreak="0">
     <w:nsid w:val="010C5A0E"/>
     <w:multiLevelType w:val="multilevel"/>
     <w:tmpl w:val="0F324372"/>
@@ -19568,7 +19236,7 @@
       </w:rPr>
     </w:lvl>
   </w:abstractNum>
-  <w:abstractNum w:abstractNumId="1">
+  <w:abstractNum w:abstractNumId="1" w15:restartNumberingAfterBreak="0">
     <w:nsid w:val="05CB59B2"/>
     <w:multiLevelType w:val="multilevel"/>
     <w:tmpl w:val="9D94B200"/>
@@ -19717,7 +19385,7 @@
       </w:rPr>
     </w:lvl>
   </w:abstractNum>
-  <w:abstractNum w:abstractNumId="2">
+  <w:abstractNum w:abstractNumId="2" w15:restartNumberingAfterBreak="0">
     <w:nsid w:val="097871A6"/>
     <w:multiLevelType w:val="multilevel"/>
     <w:tmpl w:val="A02E7C50"/>
@@ -19866,7 +19534,7 @@
       </w:rPr>
     </w:lvl>
   </w:abstractNum>
-  <w:abstractNum w:abstractNumId="3">
+  <w:abstractNum w:abstractNumId="3" w15:restartNumberingAfterBreak="0">
     <w:nsid w:val="0B237111"/>
     <w:multiLevelType w:val="hybridMultilevel"/>
     <w:tmpl w:val="AC6064FE"/>
@@ -19979,7 +19647,7 @@
       </w:rPr>
     </w:lvl>
   </w:abstractNum>
-  <w:abstractNum w:abstractNumId="4">
+  <w:abstractNum w:abstractNumId="4" w15:restartNumberingAfterBreak="0">
     <w:nsid w:val="0B555D23"/>
     <w:multiLevelType w:val="multilevel"/>
     <w:tmpl w:val="AA54C74A"/>
@@ -20128,7 +19796,7 @@
       </w:rPr>
     </w:lvl>
   </w:abstractNum>
-  <w:abstractNum w:abstractNumId="5">
+  <w:abstractNum w:abstractNumId="5" w15:restartNumberingAfterBreak="0">
     <w:nsid w:val="0E9F1FE3"/>
     <w:multiLevelType w:val="multilevel"/>
     <w:tmpl w:val="09566DE6"/>
@@ -20277,7 +19945,7 @@
       </w:rPr>
     </w:lvl>
   </w:abstractNum>
-  <w:abstractNum w:abstractNumId="6">
+  <w:abstractNum w:abstractNumId="6" w15:restartNumberingAfterBreak="0">
     <w:nsid w:val="1113311E"/>
     <w:multiLevelType w:val="multilevel"/>
     <w:tmpl w:val="14E4C926"/>
@@ -20426,7 +20094,7 @@
       </w:rPr>
     </w:lvl>
   </w:abstractNum>
-  <w:abstractNum w:abstractNumId="7">
+  <w:abstractNum w:abstractNumId="7" w15:restartNumberingAfterBreak="0">
     <w:nsid w:val="175131F9"/>
     <w:multiLevelType w:val="multilevel"/>
     <w:tmpl w:val="C20245A6"/>
@@ -20575,7 +20243,7 @@
       </w:rPr>
     </w:lvl>
   </w:abstractNum>
-  <w:abstractNum w:abstractNumId="8">
+  <w:abstractNum w:abstractNumId="8" w15:restartNumberingAfterBreak="0">
     <w:nsid w:val="29FF65F6"/>
     <w:multiLevelType w:val="multilevel"/>
     <w:tmpl w:val="9E1065A8"/>
@@ -20724,7 +20392,7 @@
       </w:rPr>
     </w:lvl>
   </w:abstractNum>
-  <w:abstractNum w:abstractNumId="9">
+  <w:abstractNum w:abstractNumId="9" w15:restartNumberingAfterBreak="0">
     <w:nsid w:val="2F9C310C"/>
     <w:multiLevelType w:val="multilevel"/>
     <w:tmpl w:val="B630C306"/>
@@ -20837,7 +20505,7 @@
       </w:pPr>
     </w:lvl>
   </w:abstractNum>
-  <w:abstractNum w:abstractNumId="10">
+  <w:abstractNum w:abstractNumId="10" w15:restartNumberingAfterBreak="0">
     <w:nsid w:val="33951392"/>
     <w:multiLevelType w:val="multilevel"/>
     <w:tmpl w:val="0DA6F518"/>
@@ -20986,7 +20654,7 @@
       </w:rPr>
     </w:lvl>
   </w:abstractNum>
-  <w:abstractNum w:abstractNumId="11">
+  <w:abstractNum w:abstractNumId="11" w15:restartNumberingAfterBreak="0">
     <w:nsid w:val="36563F09"/>
     <w:multiLevelType w:val="multilevel"/>
     <w:tmpl w:val="E8FA621A"/>
@@ -21135,7 +20803,7 @@
       </w:rPr>
     </w:lvl>
   </w:abstractNum>
-  <w:abstractNum w:abstractNumId="12">
+  <w:abstractNum w:abstractNumId="12" w15:restartNumberingAfterBreak="0">
     <w:nsid w:val="3A300ED7"/>
     <w:multiLevelType w:val="multilevel"/>
     <w:tmpl w:val="1036555C"/>
@@ -21284,7 +20952,7 @@
       </w:rPr>
     </w:lvl>
   </w:abstractNum>
-  <w:abstractNum w:abstractNumId="13">
+  <w:abstractNum w:abstractNumId="13" w15:restartNumberingAfterBreak="0">
     <w:nsid w:val="40594998"/>
     <w:multiLevelType w:val="hybridMultilevel"/>
     <w:tmpl w:val="227EB566"/>
@@ -21397,7 +21065,7 @@
       </w:rPr>
     </w:lvl>
   </w:abstractNum>
-  <w:abstractNum w:abstractNumId="14">
+  <w:abstractNum w:abstractNumId="14" w15:restartNumberingAfterBreak="0">
     <w:nsid w:val="40FA7F97"/>
     <w:multiLevelType w:val="hybridMultilevel"/>
     <w:tmpl w:val="0CCC30A0"/>
@@ -21510,7 +21178,7 @@
       </w:rPr>
     </w:lvl>
   </w:abstractNum>
-  <w:abstractNum w:abstractNumId="15">
+  <w:abstractNum w:abstractNumId="15" w15:restartNumberingAfterBreak="0">
     <w:nsid w:val="48802304"/>
     <w:multiLevelType w:val="multilevel"/>
     <w:tmpl w:val="F7B46520"/>
@@ -21659,7 +21327,7 @@
       </w:rPr>
     </w:lvl>
   </w:abstractNum>
-  <w:abstractNum w:abstractNumId="16">
+  <w:abstractNum w:abstractNumId="16" w15:restartNumberingAfterBreak="0">
     <w:nsid w:val="49D714A3"/>
     <w:multiLevelType w:val="hybridMultilevel"/>
     <w:tmpl w:val="CB261B06"/>
@@ -21772,7 +21440,7 @@
       </w:rPr>
     </w:lvl>
   </w:abstractNum>
-  <w:abstractNum w:abstractNumId="17">
+  <w:abstractNum w:abstractNumId="17" w15:restartNumberingAfterBreak="0">
     <w:nsid w:val="4D307D79"/>
     <w:multiLevelType w:val="hybridMultilevel"/>
     <w:tmpl w:val="AEC8D228"/>
@@ -21885,7 +21553,7 @@
       </w:rPr>
     </w:lvl>
   </w:abstractNum>
-  <w:abstractNum w:abstractNumId="18">
+  <w:abstractNum w:abstractNumId="18" w15:restartNumberingAfterBreak="0">
     <w:nsid w:val="546571E3"/>
     <w:multiLevelType w:val="hybridMultilevel"/>
     <w:tmpl w:val="D8A81C4E"/>
@@ -21998,7 +21666,7 @@
       </w:rPr>
     </w:lvl>
   </w:abstractNum>
-  <w:abstractNum w:abstractNumId="19">
+  <w:abstractNum w:abstractNumId="19" w15:restartNumberingAfterBreak="0">
     <w:nsid w:val="563F7531"/>
     <w:multiLevelType w:val="multilevel"/>
     <w:tmpl w:val="6CEAACEC"/>
@@ -22147,7 +21815,7 @@
       </w:rPr>
     </w:lvl>
   </w:abstractNum>
-  <w:abstractNum w:abstractNumId="20">
+  <w:abstractNum w:abstractNumId="20" w15:restartNumberingAfterBreak="0">
     <w:nsid w:val="5A8F72E4"/>
     <w:multiLevelType w:val="multilevel"/>
     <w:tmpl w:val="2DB60E48"/>
@@ -22296,7 +21964,7 @@
       </w:rPr>
     </w:lvl>
   </w:abstractNum>
-  <w:abstractNum w:abstractNumId="21">
+  <w:abstractNum w:abstractNumId="21" w15:restartNumberingAfterBreak="0">
     <w:nsid w:val="5D0439C8"/>
     <w:multiLevelType w:val="multilevel"/>
     <w:tmpl w:val="DACAFA76"/>
@@ -22445,7 +22113,7 @@
       </w:rPr>
     </w:lvl>
   </w:abstractNum>
-  <w:abstractNum w:abstractNumId="22">
+  <w:abstractNum w:abstractNumId="22" w15:restartNumberingAfterBreak="0">
     <w:nsid w:val="6C6C36A1"/>
     <w:multiLevelType w:val="hybridMultilevel"/>
     <w:tmpl w:val="DA8A9746"/>
@@ -22558,7 +22226,7 @@
       </w:rPr>
     </w:lvl>
   </w:abstractNum>
-  <w:abstractNum w:abstractNumId="23">
+  <w:abstractNum w:abstractNumId="23" w15:restartNumberingAfterBreak="0">
     <w:nsid w:val="6CA1397F"/>
     <w:multiLevelType w:val="hybridMultilevel"/>
     <w:tmpl w:val="F2681B4E"/>
@@ -22671,7 +22339,7 @@
       </w:rPr>
     </w:lvl>
   </w:abstractNum>
-  <w:abstractNum w:abstractNumId="24">
+  <w:abstractNum w:abstractNumId="24" w15:restartNumberingAfterBreak="0">
     <w:nsid w:val="7047269E"/>
     <w:multiLevelType w:val="multilevel"/>
     <w:tmpl w:val="6C1CC992"/>
@@ -22820,7 +22488,7 @@
       </w:rPr>
     </w:lvl>
   </w:abstractNum>
-  <w:abstractNum w:abstractNumId="25">
+  <w:abstractNum w:abstractNumId="25" w15:restartNumberingAfterBreak="0">
     <w:nsid w:val="758F3269"/>
     <w:multiLevelType w:val="hybridMultilevel"/>
     <w:tmpl w:val="64BA9810"/>
@@ -22933,7 +22601,7 @@
       </w:rPr>
     </w:lvl>
   </w:abstractNum>
-  <w:abstractNum w:abstractNumId="26">
+  <w:abstractNum w:abstractNumId="26" w15:restartNumberingAfterBreak="0">
     <w:nsid w:val="793C4BBD"/>
     <w:multiLevelType w:val="multilevel"/>
     <w:tmpl w:val="9DD0B9B0"/>
@@ -23167,7 +22835,7 @@
 </file>
 
 <file path=word/styles.xml><?xml version="1.0" encoding="utf-8"?>
-<w:styles xmlns:r="http://schemas.openxmlformats.org/officeDocument/2006/relationships" xmlns:w="http://schemas.openxmlformats.org/wordprocessingml/2006/main">
+<w:styles xmlns:mc="http://schemas.openxmlformats.org/markup-compatibility/2006" xmlns:r="http://schemas.openxmlformats.org/officeDocument/2006/relationships" xmlns:w="http://schemas.openxmlformats.org/wordprocessingml/2006/main" xmlns:w14="http://schemas.microsoft.com/office/word/2010/wordml" xmlns:w15="http://schemas.microsoft.com/office/word/2012/wordml" xmlns:w16cid="http://schemas.microsoft.com/office/word/2016/wordml/cid" xmlns:w16se="http://schemas.microsoft.com/office/word/2015/wordml/symex" mc:Ignorable="w14 w15 w16se w16cid">
   <w:docDefaults>
     <w:rPrDefault>
       <w:rPr>
@@ -23183,144 +22851,383 @@
       </w:pPr>
     </w:pPrDefault>
   </w:docDefaults>
-  <w:latentStyles w:defLockedState="0" w:defUIPriority="99" w:defSemiHidden="1" w:defUnhideWhenUsed="1" w:defQFormat="0" w:count="267">
-    <w:lsdException w:name="Normal" w:semiHidden="0" w:uiPriority="0" w:unhideWhenUsed="0" w:qFormat="1"/>
-    <w:lsdException w:name="heading 1" w:semiHidden="0" w:uiPriority="9" w:unhideWhenUsed="0" w:qFormat="1"/>
-    <w:lsdException w:name="heading 2" w:uiPriority="9" w:qFormat="1"/>
-    <w:lsdException w:name="heading 3" w:uiPriority="9" w:qFormat="1"/>
-    <w:lsdException w:name="heading 4" w:uiPriority="9" w:qFormat="1"/>
-    <w:lsdException w:name="heading 5" w:uiPriority="9" w:qFormat="1"/>
-    <w:lsdException w:name="heading 6" w:uiPriority="9" w:qFormat="1"/>
-    <w:lsdException w:name="heading 7" w:uiPriority="9" w:qFormat="1"/>
-    <w:lsdException w:name="heading 8" w:uiPriority="9" w:qFormat="1"/>
-    <w:lsdException w:name="heading 9" w:uiPriority="9" w:qFormat="1"/>
-    <w:lsdException w:name="toc 1" w:uiPriority="39"/>
-    <w:lsdException w:name="toc 2" w:uiPriority="39"/>
-    <w:lsdException w:name="toc 3" w:uiPriority="39"/>
-    <w:lsdException w:name="toc 4" w:uiPriority="39"/>
-    <w:lsdException w:name="toc 5" w:uiPriority="39"/>
-    <w:lsdException w:name="toc 6" w:uiPriority="39"/>
-    <w:lsdException w:name="toc 7" w:uiPriority="39"/>
-    <w:lsdException w:name="toc 8" w:uiPriority="39"/>
-    <w:lsdException w:name="toc 9" w:uiPriority="39"/>
-    <w:lsdException w:name="caption" w:uiPriority="35" w:qFormat="1"/>
-    <w:lsdException w:name="Title" w:semiHidden="0" w:uiPriority="10" w:unhideWhenUsed="0" w:qFormat="1"/>
-    <w:lsdException w:name="Default Paragraph Font" w:uiPriority="1"/>
-    <w:lsdException w:name="Subtitle" w:semiHidden="0" w:uiPriority="11" w:unhideWhenUsed="0" w:qFormat="1"/>
-    <w:lsdException w:name="Strong" w:semiHidden="0" w:uiPriority="22" w:unhideWhenUsed="0" w:qFormat="1"/>
-    <w:lsdException w:name="Emphasis" w:semiHidden="0" w:uiPriority="20" w:unhideWhenUsed="0" w:qFormat="1"/>
-    <w:lsdException w:name="Table Grid" w:semiHidden="0" w:uiPriority="39" w:unhideWhenUsed="0"/>
-    <w:lsdException w:name="Placeholder Text" w:unhideWhenUsed="0"/>
-    <w:lsdException w:name="No Spacing" w:semiHidden="0" w:uiPriority="1" w:unhideWhenUsed="0" w:qFormat="1"/>
-    <w:lsdException w:name="Light Shading" w:semiHidden="0" w:uiPriority="60" w:unhideWhenUsed="0"/>
-    <w:lsdException w:name="Light List" w:semiHidden="0" w:uiPriority="61" w:unhideWhenUsed="0"/>
-    <w:lsdException w:name="Light Grid" w:semiHidden="0" w:uiPriority="62" w:unhideWhenUsed="0"/>
-    <w:lsdException w:name="Medium Shading 1" w:semiHidden="0" w:uiPriority="63" w:unhideWhenUsed="0"/>
-    <w:lsdException w:name="Medium Shading 2" w:semiHidden="0" w:uiPriority="64" w:unhideWhenUsed="0"/>
-    <w:lsdException w:name="Medium List 1" w:semiHidden="0" w:uiPriority="65" w:unhideWhenUsed="0"/>
-    <w:lsdException w:name="Medium List 2" w:semiHidden="0" w:uiPriority="66" w:unhideWhenUsed="0"/>
-    <w:lsdException w:name="Medium Grid 1" w:semiHidden="0" w:uiPriority="67" w:unhideWhenUsed="0"/>
-    <w:lsdException w:name="Medium Grid 2" w:semiHidden="0" w:uiPriority="68" w:unhideWhenUsed="0"/>
-    <w:lsdException w:name="Medium Grid 3" w:semiHidden="0" w:uiPriority="69" w:unhideWhenUsed="0"/>
-    <w:lsdException w:name="Dark List" w:semiHidden="0" w:uiPriority="70" w:unhideWhenUsed="0"/>
-    <w:lsdException w:name="Colorful Shading" w:semiHidden="0" w:uiPriority="71" w:unhideWhenUsed="0"/>
-    <w:lsdException w:name="Colorful List" w:semiHidden="0" w:uiPriority="72" w:unhideWhenUsed="0"/>
-    <w:lsdException w:name="Colorful Grid" w:semiHidden="0" w:uiPriority="73" w:unhideWhenUsed="0"/>
-    <w:lsdException w:name="Light Shading Accent 1" w:semiHidden="0" w:uiPriority="60" w:unhideWhenUsed="0"/>
-    <w:lsdException w:name="Light List Accent 1" w:semiHidden="0" w:uiPriority="61" w:unhideWhenUsed="0"/>
-    <w:lsdException w:name="Light Grid Accent 1" w:semiHidden="0" w:uiPriority="62" w:unhideWhenUsed="0"/>
-    <w:lsdException w:name="Medium Shading 1 Accent 1" w:semiHidden="0" w:uiPriority="63" w:unhideWhenUsed="0"/>
-    <w:lsdException w:name="Medium Shading 2 Accent 1" w:semiHidden="0" w:uiPriority="64" w:unhideWhenUsed="0"/>
-    <w:lsdException w:name="Medium List 1 Accent 1" w:semiHidden="0" w:uiPriority="65" w:unhideWhenUsed="0"/>
-    <w:lsdException w:name="Revision" w:unhideWhenUsed="0"/>
-    <w:lsdException w:name="List Paragraph" w:semiHidden="0" w:uiPriority="34" w:unhideWhenUsed="0" w:qFormat="1"/>
-    <w:lsdException w:name="Quote" w:semiHidden="0" w:uiPriority="29" w:unhideWhenUsed="0" w:qFormat="1"/>
-    <w:lsdException w:name="Intense Quote" w:semiHidden="0" w:uiPriority="30" w:unhideWhenUsed="0" w:qFormat="1"/>
-    <w:lsdException w:name="Medium List 2 Accent 1" w:semiHidden="0" w:uiPriority="66" w:unhideWhenUsed="0"/>
-    <w:lsdException w:name="Medium Grid 1 Accent 1" w:semiHidden="0" w:uiPriority="67" w:unhideWhenUsed="0"/>
-    <w:lsdException w:name="Medium Grid 2 Accent 1" w:semiHidden="0" w:uiPriority="68" w:unhideWhenUsed="0"/>
-    <w:lsdException w:name="Medium Grid 3 Accent 1" w:semiHidden="0" w:uiPriority="69" w:unhideWhenUsed="0"/>
-    <w:lsdException w:name="Dark List Accent 1" w:semiHidden="0" w:uiPriority="70" w:unhideWhenUsed="0"/>
-    <w:lsdException w:name="Colorful Shading Accent 1" w:semiHidden="0" w:uiPriority="71" w:unhideWhenUsed="0"/>
-    <w:lsdException w:name="Colorful List Accent 1" w:semiHidden="0" w:uiPriority="72" w:unhideWhenUsed="0"/>
-    <w:lsdException w:name="Colorful Grid Accent 1" w:semiHidden="0" w:uiPriority="73" w:unhideWhenUsed="0"/>
-    <w:lsdException w:name="Light Shading Accent 2" w:semiHidden="0" w:uiPriority="60" w:unhideWhenUsed="0"/>
-    <w:lsdException w:name="Light List Accent 2" w:semiHidden="0" w:uiPriority="61" w:unhideWhenUsed="0"/>
-    <w:lsdException w:name="Light Grid Accent 2" w:semiHidden="0" w:uiPriority="62" w:unhideWhenUsed="0"/>
-    <w:lsdException w:name="Medium Shading 1 Accent 2" w:semiHidden="0" w:uiPriority="63" w:unhideWhenUsed="0"/>
-    <w:lsdException w:name="Medium Shading 2 Accent 2" w:semiHidden="0" w:uiPriority="64" w:unhideWhenUsed="0"/>
-    <w:lsdException w:name="Medium List 1 Accent 2" w:semiHidden="0" w:uiPriority="65" w:unhideWhenUsed="0"/>
-    <w:lsdException w:name="Medium List 2 Accent 2" w:semiHidden="0" w:uiPriority="66" w:unhideWhenUsed="0"/>
-    <w:lsdException w:name="Medium Grid 1 Accent 2" w:semiHidden="0" w:uiPriority="67" w:unhideWhenUsed="0"/>
-    <w:lsdException w:name="Medium Grid 2 Accent 2" w:semiHidden="0" w:uiPriority="68" w:unhideWhenUsed="0"/>
-    <w:lsdException w:name="Medium Grid 3 Accent 2" w:semiHidden="0" w:uiPriority="69" w:unhideWhenUsed="0"/>
-    <w:lsdException w:name="Dark List Accent 2" w:semiHidden="0" w:uiPriority="70" w:unhideWhenUsed="0"/>
-    <w:lsdException w:name="Colorful Shading Accent 2" w:semiHidden="0" w:uiPriority="71" w:unhideWhenUsed="0"/>
-    <w:lsdException w:name="Colorful List Accent 2" w:semiHidden="0" w:uiPriority="72" w:unhideWhenUsed="0"/>
-    <w:lsdException w:name="Colorful Grid Accent 2" w:semiHidden="0" w:uiPriority="73" w:unhideWhenUsed="0"/>
-    <w:lsdException w:name="Light Shading Accent 3" w:semiHidden="0" w:uiPriority="60" w:unhideWhenUsed="0"/>
-    <w:lsdException w:name="Light List Accent 3" w:semiHidden="0" w:uiPriority="61" w:unhideWhenUsed="0"/>
-    <w:lsdException w:name="Light Grid Accent 3" w:semiHidden="0" w:uiPriority="62" w:unhideWhenUsed="0"/>
-    <w:lsdException w:name="Medium Shading 1 Accent 3" w:semiHidden="0" w:uiPriority="63" w:unhideWhenUsed="0"/>
-    <w:lsdException w:name="Medium Shading 2 Accent 3" w:semiHidden="0" w:uiPriority="64" w:unhideWhenUsed="0"/>
-    <w:lsdException w:name="Medium List 1 Accent 3" w:semiHidden="0" w:uiPriority="65" w:unhideWhenUsed="0"/>
-    <w:lsdException w:name="Medium List 2 Accent 3" w:semiHidden="0" w:uiPriority="66" w:unhideWhenUsed="0"/>
-    <w:lsdException w:name="Medium Grid 1 Accent 3" w:semiHidden="0" w:uiPriority="67" w:unhideWhenUsed="0"/>
-    <w:lsdException w:name="Medium Grid 2 Accent 3" w:semiHidden="0" w:uiPriority="68" w:unhideWhenUsed="0"/>
-    <w:lsdException w:name="Medium Grid 3 Accent 3" w:semiHidden="0" w:uiPriority="69" w:unhideWhenUsed="0"/>
-    <w:lsdException w:name="Dark List Accent 3" w:semiHidden="0" w:uiPriority="70" w:unhideWhenUsed="0"/>
-    <w:lsdException w:name="Colorful Shading Accent 3" w:semiHidden="0" w:uiPriority="71" w:unhideWhenUsed="0"/>
-    <w:lsdException w:name="Colorful List Accent 3" w:semiHidden="0" w:uiPriority="72" w:unhideWhenUsed="0"/>
-    <w:lsdException w:name="Colorful Grid Accent 3" w:semiHidden="0" w:uiPriority="73" w:unhideWhenUsed="0"/>
-    <w:lsdException w:name="Light Shading Accent 4" w:semiHidden="0" w:uiPriority="60" w:unhideWhenUsed="0"/>
-    <w:lsdException w:name="Light List Accent 4" w:semiHidden="0" w:uiPriority="61" w:unhideWhenUsed="0"/>
-    <w:lsdException w:name="Light Grid Accent 4" w:semiHidden="0" w:uiPriority="62" w:unhideWhenUsed="0"/>
-    <w:lsdException w:name="Medium Shading 1 Accent 4" w:semiHidden="0" w:uiPriority="63" w:unhideWhenUsed="0"/>
-    <w:lsdException w:name="Medium Shading 2 Accent 4" w:semiHidden="0" w:uiPriority="64" w:unhideWhenUsed="0"/>
-    <w:lsdException w:name="Medium List 1 Accent 4" w:semiHidden="0" w:uiPriority="65" w:unhideWhenUsed="0"/>
-    <w:lsdException w:name="Medium List 2 Accent 4" w:semiHidden="0" w:uiPriority="66" w:unhideWhenUsed="0"/>
-    <w:lsdException w:name="Medium Grid 1 Accent 4" w:semiHidden="0" w:uiPriority="67" w:unhideWhenUsed="0"/>
-    <w:lsdException w:name="Medium Grid 2 Accent 4" w:semiHidden="0" w:uiPriority="68" w:unhideWhenUsed="0"/>
-    <w:lsdException w:name="Medium Grid 3 Accent 4" w:semiHidden="0" w:uiPriority="69" w:unhideWhenUsed="0"/>
-    <w:lsdException w:name="Dark List Accent 4" w:semiHidden="0" w:uiPriority="70" w:unhideWhenUsed="0"/>
-    <w:lsdException w:name="Colorful Shading Accent 4" w:semiHidden="0" w:uiPriority="71" w:unhideWhenUsed="0"/>
-    <w:lsdException w:name="Colorful List Accent 4" w:semiHidden="0" w:uiPriority="72" w:unhideWhenUsed="0"/>
-    <w:lsdException w:name="Colorful Grid Accent 4" w:semiHidden="0" w:uiPriority="73" w:unhideWhenUsed="0"/>
-    <w:lsdException w:name="Light Shading Accent 5" w:semiHidden="0" w:uiPriority="60" w:unhideWhenUsed="0"/>
-    <w:lsdException w:name="Light List Accent 5" w:semiHidden="0" w:uiPriority="61" w:unhideWhenUsed="0"/>
-    <w:lsdException w:name="Light Grid Accent 5" w:semiHidden="0" w:uiPriority="62" w:unhideWhenUsed="0"/>
-    <w:lsdException w:name="Medium Shading 1 Accent 5" w:semiHidden="0" w:uiPriority="63" w:unhideWhenUsed="0"/>
-    <w:lsdException w:name="Medium Shading 2 Accent 5" w:semiHidden="0" w:uiPriority="64" w:unhideWhenUsed="0"/>
-    <w:lsdException w:name="Medium List 1 Accent 5" w:semiHidden="0" w:uiPriority="65" w:unhideWhenUsed="0"/>
-    <w:lsdException w:name="Medium List 2 Accent 5" w:semiHidden="0" w:uiPriority="66" w:unhideWhenUsed="0"/>
-    <w:lsdException w:name="Medium Grid 1 Accent 5" w:semiHidden="0" w:uiPriority="67" w:unhideWhenUsed="0"/>
-    <w:lsdException w:name="Medium Grid 2 Accent 5" w:semiHidden="0" w:uiPriority="68" w:unhideWhenUsed="0"/>
-    <w:lsdException w:name="Medium Grid 3 Accent 5" w:semiHidden="0" w:uiPriority="69" w:unhideWhenUsed="0"/>
-    <w:lsdException w:name="Dark List Accent 5" w:semiHidden="0" w:uiPriority="70" w:unhideWhenUsed="0"/>
-    <w:lsdException w:name="Colorful Shading Accent 5" w:semiHidden="0" w:uiPriority="71" w:unhideWhenUsed="0"/>
-    <w:lsdException w:name="Colorful List Accent 5" w:semiHidden="0" w:uiPriority="72" w:unhideWhenUsed="0"/>
-    <w:lsdException w:name="Colorful Grid Accent 5" w:semiHidden="0" w:uiPriority="73" w:unhideWhenUsed="0"/>
-    <w:lsdException w:name="Light Shading Accent 6" w:semiHidden="0" w:uiPriority="60" w:unhideWhenUsed="0"/>
-    <w:lsdException w:name="Light List Accent 6" w:semiHidden="0" w:uiPriority="61" w:unhideWhenUsed="0"/>
-    <w:lsdException w:name="Light Grid Accent 6" w:semiHidden="0" w:uiPriority="62" w:unhideWhenUsed="0"/>
-    <w:lsdException w:name="Medium Shading 1 Accent 6" w:semiHidden="0" w:uiPriority="63" w:unhideWhenUsed="0"/>
-    <w:lsdException w:name="Medium Shading 2 Accent 6" w:semiHidden="0" w:uiPriority="64" w:unhideWhenUsed="0"/>
-    <w:lsdException w:name="Medium List 1 Accent 6" w:semiHidden="0" w:uiPriority="65" w:unhideWhenUsed="0"/>
-    <w:lsdException w:name="Medium List 2 Accent 6" w:semiHidden="0" w:uiPriority="66" w:unhideWhenUsed="0"/>
-    <w:lsdException w:name="Medium Grid 1 Accent 6" w:semiHidden="0" w:uiPriority="67" w:unhideWhenUsed="0"/>
-    <w:lsdException w:name="Medium Grid 2 Accent 6" w:semiHidden="0" w:uiPriority="68" w:unhideWhenUsed="0"/>
-    <w:lsdException w:name="Medium Grid 3 Accent 6" w:semiHidden="0" w:uiPriority="69" w:unhideWhenUsed="0"/>
-    <w:lsdException w:name="Dark List Accent 6" w:semiHidden="0" w:uiPriority="70" w:unhideWhenUsed="0"/>
-    <w:lsdException w:name="Colorful Shading Accent 6" w:semiHidden="0" w:uiPriority="71" w:unhideWhenUsed="0"/>
-    <w:lsdException w:name="Colorful List Accent 6" w:semiHidden="0" w:uiPriority="72" w:unhideWhenUsed="0"/>
-    <w:lsdException w:name="Colorful Grid Accent 6" w:semiHidden="0" w:uiPriority="73" w:unhideWhenUsed="0"/>
-    <w:lsdException w:name="Subtle Emphasis" w:semiHidden="0" w:uiPriority="19" w:unhideWhenUsed="0" w:qFormat="1"/>
-    <w:lsdException w:name="Intense Emphasis" w:semiHidden="0" w:uiPriority="21" w:unhideWhenUsed="0" w:qFormat="1"/>
-    <w:lsdException w:name="Subtle Reference" w:semiHidden="0" w:uiPriority="31" w:unhideWhenUsed="0" w:qFormat="1"/>
-    <w:lsdException w:name="Intense Reference" w:semiHidden="0" w:uiPriority="32" w:unhideWhenUsed="0" w:qFormat="1"/>
-    <w:lsdException w:name="Book Title" w:semiHidden="0" w:uiPriority="33" w:unhideWhenUsed="0" w:qFormat="1"/>
-    <w:lsdException w:name="Bibliography" w:uiPriority="37"/>
-    <w:lsdException w:name="TOC Heading" w:uiPriority="39" w:qFormat="1"/>
+  <w:latentStyles w:defLockedState="0" w:defUIPriority="99" w:defSemiHidden="0" w:defUnhideWhenUsed="0" w:defQFormat="0" w:count="376">
+    <w:lsdException w:name="Normal" w:uiPriority="0" w:qFormat="1"/>
+    <w:lsdException w:name="heading 1" w:uiPriority="9" w:qFormat="1"/>
+    <w:lsdException w:name="heading 2" w:semiHidden="1" w:uiPriority="9" w:unhideWhenUsed="1" w:qFormat="1"/>
+    <w:lsdException w:name="heading 3" w:semiHidden="1" w:uiPriority="9" w:unhideWhenUsed="1" w:qFormat="1"/>
+    <w:lsdException w:name="heading 4" w:semiHidden="1" w:uiPriority="9" w:unhideWhenUsed="1" w:qFormat="1"/>
+    <w:lsdException w:name="heading 5" w:semiHidden="1" w:uiPriority="9" w:unhideWhenUsed="1" w:qFormat="1"/>
+    <w:lsdException w:name="heading 6" w:semiHidden="1" w:uiPriority="9" w:unhideWhenUsed="1" w:qFormat="1"/>
+    <w:lsdException w:name="heading 7" w:semiHidden="1" w:uiPriority="9" w:unhideWhenUsed="1" w:qFormat="1"/>
+    <w:lsdException w:name="heading 8" w:semiHidden="1" w:uiPriority="9" w:unhideWhenUsed="1" w:qFormat="1"/>
+    <w:lsdException w:name="heading 9" w:semiHidden="1" w:uiPriority="9" w:unhideWhenUsed="1" w:qFormat="1"/>
+    <w:lsdException w:name="index 1" w:semiHidden="1" w:unhideWhenUsed="1"/>
+    <w:lsdException w:name="index 2" w:semiHidden="1" w:unhideWhenUsed="1"/>
+    <w:lsdException w:name="index 3" w:semiHidden="1" w:unhideWhenUsed="1"/>
+    <w:lsdException w:name="index 4" w:semiHidden="1" w:unhideWhenUsed="1"/>
+    <w:lsdException w:name="index 5" w:semiHidden="1" w:unhideWhenUsed="1"/>
+    <w:lsdException w:name="index 6" w:semiHidden="1" w:unhideWhenUsed="1"/>
+    <w:lsdException w:name="index 7" w:semiHidden="1" w:unhideWhenUsed="1"/>
+    <w:lsdException w:name="index 8" w:semiHidden="1" w:unhideWhenUsed="1"/>
+    <w:lsdException w:name="index 9" w:semiHidden="1" w:unhideWhenUsed="1"/>
+    <w:lsdException w:name="toc 1" w:semiHidden="1" w:uiPriority="39" w:unhideWhenUsed="1"/>
+    <w:lsdException w:name="toc 2" w:semiHidden="1" w:uiPriority="39" w:unhideWhenUsed="1"/>
+    <w:lsdException w:name="toc 3" w:semiHidden="1" w:uiPriority="39" w:unhideWhenUsed="1"/>
+    <w:lsdException w:name="toc 4" w:semiHidden="1" w:uiPriority="39" w:unhideWhenUsed="1"/>
+    <w:lsdException w:name="toc 5" w:semiHidden="1" w:uiPriority="39" w:unhideWhenUsed="1"/>
+    <w:lsdException w:name="toc 6" w:semiHidden="1" w:uiPriority="39" w:unhideWhenUsed="1"/>
+    <w:lsdException w:name="toc 7" w:semiHidden="1" w:uiPriority="39" w:unhideWhenUsed="1"/>
+    <w:lsdException w:name="toc 8" w:semiHidden="1" w:uiPriority="39" w:unhideWhenUsed="1"/>
+    <w:lsdException w:name="toc 9" w:semiHidden="1" w:uiPriority="39" w:unhideWhenUsed="1"/>
+    <w:lsdException w:name="Normal Indent" w:semiHidden="1" w:unhideWhenUsed="1"/>
+    <w:lsdException w:name="footnote text" w:semiHidden="1" w:unhideWhenUsed="1"/>
+    <w:lsdException w:name="annotation text" w:semiHidden="1" w:unhideWhenUsed="1"/>
+    <w:lsdException w:name="header" w:semiHidden="1" w:unhideWhenUsed="1"/>
+    <w:lsdException w:name="footer" w:semiHidden="1" w:unhideWhenUsed="1"/>
+    <w:lsdException w:name="index heading" w:semiHidden="1" w:unhideWhenUsed="1"/>
+    <w:lsdException w:name="caption" w:semiHidden="1" w:uiPriority="35" w:unhideWhenUsed="1" w:qFormat="1"/>
+    <w:lsdException w:name="table of figures" w:semiHidden="1" w:unhideWhenUsed="1"/>
+    <w:lsdException w:name="envelope address" w:semiHidden="1" w:unhideWhenUsed="1"/>
+    <w:lsdException w:name="envelope return" w:semiHidden="1" w:unhideWhenUsed="1"/>
+    <w:lsdException w:name="footnote reference" w:semiHidden="1" w:unhideWhenUsed="1"/>
+    <w:lsdException w:name="annotation reference" w:semiHidden="1" w:unhideWhenUsed="1"/>
+    <w:lsdException w:name="line number" w:semiHidden="1" w:unhideWhenUsed="1"/>
+    <w:lsdException w:name="page number" w:semiHidden="1" w:unhideWhenUsed="1"/>
+    <w:lsdException w:name="endnote reference" w:semiHidden="1" w:unhideWhenUsed="1"/>
+    <w:lsdException w:name="endnote text" w:semiHidden="1" w:unhideWhenUsed="1"/>
+    <w:lsdException w:name="table of authorities" w:semiHidden="1" w:unhideWhenUsed="1"/>
+    <w:lsdException w:name="macro" w:semiHidden="1" w:unhideWhenUsed="1"/>
+    <w:lsdException w:name="toa heading" w:semiHidden="1" w:unhideWhenUsed="1"/>
+    <w:lsdException w:name="List" w:semiHidden="1" w:unhideWhenUsed="1"/>
+    <w:lsdException w:name="List Bullet" w:semiHidden="1" w:unhideWhenUsed="1"/>
+    <w:lsdException w:name="List Number" w:semiHidden="1" w:unhideWhenUsed="1"/>
+    <w:lsdException w:name="List 2" w:semiHidden="1" w:unhideWhenUsed="1"/>
+    <w:lsdException w:name="List 3" w:semiHidden="1" w:unhideWhenUsed="1"/>
+    <w:lsdException w:name="List 4" w:semiHidden="1" w:unhideWhenUsed="1"/>
+    <w:lsdException w:name="List 5" w:semiHidden="1" w:unhideWhenUsed="1"/>
+    <w:lsdException w:name="List Bullet 2" w:semiHidden="1" w:unhideWhenUsed="1"/>
+    <w:lsdException w:name="List Bullet 3" w:semiHidden="1" w:unhideWhenUsed="1"/>
+    <w:lsdException w:name="List Bullet 4" w:semiHidden="1" w:unhideWhenUsed="1"/>
+    <w:lsdException w:name="List Bullet 5" w:semiHidden="1" w:unhideWhenUsed="1"/>
+    <w:lsdException w:name="List Number 2" w:semiHidden="1" w:unhideWhenUsed="1"/>
+    <w:lsdException w:name="List Number 3" w:semiHidden="1" w:unhideWhenUsed="1"/>
+    <w:lsdException w:name="List Number 4" w:semiHidden="1" w:unhideWhenUsed="1"/>
+    <w:lsdException w:name="List Number 5" w:semiHidden="1" w:unhideWhenUsed="1"/>
+    <w:lsdException w:name="Title" w:uiPriority="10" w:qFormat="1"/>
+    <w:lsdException w:name="Closing" w:semiHidden="1" w:unhideWhenUsed="1"/>
+    <w:lsdException w:name="Signature" w:semiHidden="1" w:unhideWhenUsed="1"/>
+    <w:lsdException w:name="Default Paragraph Font" w:semiHidden="1" w:uiPriority="1" w:unhideWhenUsed="1"/>
+    <w:lsdException w:name="Body Text" w:semiHidden="1" w:unhideWhenUsed="1"/>
+    <w:lsdException w:name="Body Text Indent" w:semiHidden="1" w:unhideWhenUsed="1"/>
+    <w:lsdException w:name="List Continue" w:semiHidden="1" w:unhideWhenUsed="1"/>
+    <w:lsdException w:name="List Continue 2" w:semiHidden="1" w:unhideWhenUsed="1"/>
+    <w:lsdException w:name="List Continue 3" w:semiHidden="1" w:unhideWhenUsed="1"/>
+    <w:lsdException w:name="List Continue 4" w:semiHidden="1" w:unhideWhenUsed="1"/>
+    <w:lsdException w:name="List Continue 5" w:semiHidden="1" w:unhideWhenUsed="1"/>
+    <w:lsdException w:name="Message Header" w:semiHidden="1" w:unhideWhenUsed="1"/>
+    <w:lsdException w:name="Subtitle" w:uiPriority="11" w:qFormat="1"/>
+    <w:lsdException w:name="Salutation" w:semiHidden="1" w:unhideWhenUsed="1"/>
+    <w:lsdException w:name="Date" w:semiHidden="1" w:unhideWhenUsed="1"/>
+    <w:lsdException w:name="Body Text First Indent" w:semiHidden="1" w:unhideWhenUsed="1"/>
+    <w:lsdException w:name="Body Text First Indent 2" w:semiHidden="1" w:unhideWhenUsed="1"/>
+    <w:lsdException w:name="Note Heading" w:semiHidden="1" w:unhideWhenUsed="1"/>
+    <w:lsdException w:name="Body Text 2" w:semiHidden="1" w:unhideWhenUsed="1"/>
+    <w:lsdException w:name="Body Text 3" w:semiHidden="1" w:unhideWhenUsed="1"/>
+    <w:lsdException w:name="Body Text Indent 2" w:semiHidden="1" w:unhideWhenUsed="1"/>
+    <w:lsdException w:name="Body Text Indent 3" w:semiHidden="1" w:unhideWhenUsed="1"/>
+    <w:lsdException w:name="Block Text" w:semiHidden="1" w:unhideWhenUsed="1"/>
+    <w:lsdException w:name="Hyperlink" w:semiHidden="1" w:unhideWhenUsed="1"/>
+    <w:lsdException w:name="FollowedHyperlink" w:semiHidden="1" w:unhideWhenUsed="1"/>
+    <w:lsdException w:name="Strong" w:uiPriority="22" w:qFormat="1"/>
+    <w:lsdException w:name="Emphasis" w:uiPriority="20" w:qFormat="1"/>
+    <w:lsdException w:name="Document Map" w:semiHidden="1" w:unhideWhenUsed="1"/>
+    <w:lsdException w:name="Plain Text" w:semiHidden="1" w:unhideWhenUsed="1"/>
+    <w:lsdException w:name="E-mail Signature" w:semiHidden="1" w:unhideWhenUsed="1"/>
+    <w:lsdException w:name="HTML Top of Form" w:semiHidden="1" w:unhideWhenUsed="1"/>
+    <w:lsdException w:name="HTML Bottom of Form" w:semiHidden="1" w:unhideWhenUsed="1"/>
+    <w:lsdException w:name="Normal (Web)" w:semiHidden="1" w:unhideWhenUsed="1"/>
+    <w:lsdException w:name="HTML Acronym" w:semiHidden="1" w:unhideWhenUsed="1"/>
+    <w:lsdException w:name="HTML Address" w:semiHidden="1" w:unhideWhenUsed="1"/>
+    <w:lsdException w:name="HTML Cite" w:semiHidden="1" w:unhideWhenUsed="1"/>
+    <w:lsdException w:name="HTML Code" w:semiHidden="1" w:unhideWhenUsed="1"/>
+    <w:lsdException w:name="HTML Definition" w:semiHidden="1" w:unhideWhenUsed="1"/>
+    <w:lsdException w:name="HTML Keyboard" w:semiHidden="1" w:unhideWhenUsed="1"/>
+    <w:lsdException w:name="HTML Preformatted" w:semiHidden="1" w:unhideWhenUsed="1"/>
+    <w:lsdException w:name="HTML Sample" w:semiHidden="1" w:unhideWhenUsed="1"/>
+    <w:lsdException w:name="HTML Typewriter" w:semiHidden="1" w:unhideWhenUsed="1"/>
+    <w:lsdException w:name="HTML Variable" w:semiHidden="1" w:unhideWhenUsed="1"/>
+    <w:lsdException w:name="Normal Table" w:semiHidden="1" w:unhideWhenUsed="1"/>
+    <w:lsdException w:name="annotation subject" w:semiHidden="1" w:unhideWhenUsed="1"/>
+    <w:lsdException w:name="No List" w:semiHidden="1" w:unhideWhenUsed="1"/>
+    <w:lsdException w:name="Outline List 1" w:semiHidden="1" w:unhideWhenUsed="1"/>
+    <w:lsdException w:name="Outline List 2" w:semiHidden="1" w:unhideWhenUsed="1"/>
+    <w:lsdException w:name="Outline List 3" w:semiHidden="1" w:unhideWhenUsed="1"/>
+    <w:lsdException w:name="Table Simple 1" w:semiHidden="1" w:unhideWhenUsed="1"/>
+    <w:lsdException w:name="Table Simple 2" w:semiHidden="1" w:unhideWhenUsed="1"/>
+    <w:lsdException w:name="Table Simple 3" w:semiHidden="1" w:unhideWhenUsed="1"/>
+    <w:lsdException w:name="Table Classic 1" w:semiHidden="1" w:unhideWhenUsed="1"/>
+    <w:lsdException w:name="Table Classic 2" w:semiHidden="1" w:unhideWhenUsed="1"/>
+    <w:lsdException w:name="Table Classic 3" w:semiHidden="1" w:unhideWhenUsed="1"/>
+    <w:lsdException w:name="Table Classic 4" w:semiHidden="1" w:unhideWhenUsed="1"/>
+    <w:lsdException w:name="Table Colorful 1" w:semiHidden="1" w:unhideWhenUsed="1"/>
+    <w:lsdException w:name="Table Colorful 2" w:semiHidden="1" w:unhideWhenUsed="1"/>
+    <w:lsdException w:name="Table Colorful 3" w:semiHidden="1" w:unhideWhenUsed="1"/>
+    <w:lsdException w:name="Table Columns 1" w:semiHidden="1" w:unhideWhenUsed="1"/>
+    <w:lsdException w:name="Table Columns 2" w:semiHidden="1" w:unhideWhenUsed="1"/>
+    <w:lsdException w:name="Table Columns 3" w:semiHidden="1" w:unhideWhenUsed="1"/>
+    <w:lsdException w:name="Table Columns 4" w:semiHidden="1" w:unhideWhenUsed="1"/>
+    <w:lsdException w:name="Table Columns 5" w:semiHidden="1" w:unhideWhenUsed="1"/>
+    <w:lsdException w:name="Table Grid 1" w:semiHidden="1" w:unhideWhenUsed="1"/>
+    <w:lsdException w:name="Table Grid 2" w:semiHidden="1" w:unhideWhenUsed="1"/>
+    <w:lsdException w:name="Table Grid 3" w:semiHidden="1" w:unhideWhenUsed="1"/>
+    <w:lsdException w:name="Table Grid 4" w:semiHidden="1" w:unhideWhenUsed="1"/>
+    <w:lsdException w:name="Table Grid 5" w:semiHidden="1" w:unhideWhenUsed="1"/>
+    <w:lsdException w:name="Table Grid 6" w:semiHidden="1" w:unhideWhenUsed="1"/>
+    <w:lsdException w:name="Table Grid 7" w:semiHidden="1" w:unhideWhenUsed="1"/>
+    <w:lsdException w:name="Table Grid 8" w:semiHidden="1" w:unhideWhenUsed="1"/>
+    <w:lsdException w:name="Table List 1" w:semiHidden="1" w:unhideWhenUsed="1"/>
+    <w:lsdException w:name="Table List 2" w:semiHidden="1" w:unhideWhenUsed="1"/>
+    <w:lsdException w:name="Table List 3" w:semiHidden="1" w:unhideWhenUsed="1"/>
+    <w:lsdException w:name="Table List 4" w:semiHidden="1" w:unhideWhenUsed="1"/>
+    <w:lsdException w:name="Table List 5" w:semiHidden="1" w:unhideWhenUsed="1"/>
+    <w:lsdException w:name="Table List 6" w:semiHidden="1" w:unhideWhenUsed="1"/>
+    <w:lsdException w:name="Table List 7" w:semiHidden="1" w:unhideWhenUsed="1"/>
+    <w:lsdException w:name="Table List 8" w:semiHidden="1" w:unhideWhenUsed="1"/>
+    <w:lsdException w:name="Table 3D effects 1" w:semiHidden="1" w:unhideWhenUsed="1"/>
+    <w:lsdException w:name="Table 3D effects 2" w:semiHidden="1" w:unhideWhenUsed="1"/>
+    <w:lsdException w:name="Table 3D effects 3" w:semiHidden="1" w:unhideWhenUsed="1"/>
+    <w:lsdException w:name="Table Contemporary" w:semiHidden="1" w:unhideWhenUsed="1"/>
+    <w:lsdException w:name="Table Elegant" w:semiHidden="1" w:unhideWhenUsed="1"/>
+    <w:lsdException w:name="Table Professional" w:semiHidden="1" w:unhideWhenUsed="1"/>
+    <w:lsdException w:name="Table Subtle 1" w:semiHidden="1" w:unhideWhenUsed="1"/>
+    <w:lsdException w:name="Table Subtle 2" w:semiHidden="1" w:unhideWhenUsed="1"/>
+    <w:lsdException w:name="Table Web 1" w:semiHidden="1" w:unhideWhenUsed="1"/>
+    <w:lsdException w:name="Table Web 2" w:semiHidden="1" w:unhideWhenUsed="1"/>
+    <w:lsdException w:name="Table Web 3" w:semiHidden="1" w:unhideWhenUsed="1"/>
+    <w:lsdException w:name="Balloon Text" w:semiHidden="1" w:unhideWhenUsed="1"/>
+    <w:lsdException w:name="Table Grid" w:semiHidden="1" w:uiPriority="39" w:unhideWhenUsed="1"/>
+    <w:lsdException w:name="Table Theme" w:semiHidden="1" w:unhideWhenUsed="1"/>
+    <w:lsdException w:name="Placeholder Text" w:semiHidden="1"/>
+    <w:lsdException w:name="No Spacing" w:uiPriority="1" w:qFormat="1"/>
+    <w:lsdException w:name="Light Shading" w:uiPriority="60"/>
+    <w:lsdException w:name="Light List" w:uiPriority="61"/>
+    <w:lsdException w:name="Light Grid" w:uiPriority="62"/>
+    <w:lsdException w:name="Medium Shading 1" w:uiPriority="63"/>
+    <w:lsdException w:name="Medium Shading 2" w:uiPriority="64"/>
+    <w:lsdException w:name="Medium List 1" w:uiPriority="65"/>
+    <w:lsdException w:name="Medium List 2" w:uiPriority="66"/>
+    <w:lsdException w:name="Medium Grid 1" w:uiPriority="67"/>
+    <w:lsdException w:name="Medium Grid 2" w:uiPriority="68"/>
+    <w:lsdException w:name="Medium Grid 3" w:uiPriority="69"/>
+    <w:lsdException w:name="Dark List" w:uiPriority="70"/>
+    <w:lsdException w:name="Colorful Shading" w:uiPriority="71"/>
+    <w:lsdException w:name="Colorful List" w:uiPriority="72"/>
+    <w:lsdException w:name="Colorful Grid" w:uiPriority="73"/>
+    <w:lsdException w:name="Light Shading Accent 1" w:uiPriority="60"/>
+    <w:lsdException w:name="Light List Accent 1" w:uiPriority="61"/>
+    <w:lsdException w:name="Light Grid Accent 1" w:uiPriority="62"/>
+    <w:lsdException w:name="Medium Shading 1 Accent 1" w:uiPriority="63"/>
+    <w:lsdException w:name="Medium Shading 2 Accent 1" w:uiPriority="64"/>
+    <w:lsdException w:name="Medium List 1 Accent 1" w:uiPriority="65"/>
+    <w:lsdException w:name="Revision" w:semiHidden="1"/>
+    <w:lsdException w:name="List Paragraph" w:uiPriority="34" w:qFormat="1"/>
+    <w:lsdException w:name="Quote" w:uiPriority="29" w:qFormat="1"/>
+    <w:lsdException w:name="Intense Quote" w:uiPriority="30" w:qFormat="1"/>
+    <w:lsdException w:name="Medium List 2 Accent 1" w:uiPriority="66"/>
+    <w:lsdException w:name="Medium Grid 1 Accent 1" w:uiPriority="67"/>
+    <w:lsdException w:name="Medium Grid 2 Accent 1" w:uiPriority="68"/>
+    <w:lsdException w:name="Medium Grid 3 Accent 1" w:uiPriority="69"/>
+    <w:lsdException w:name="Dark List Accent 1" w:uiPriority="70"/>
+    <w:lsdException w:name="Colorful Shading Accent 1" w:uiPriority="71"/>
+    <w:lsdException w:name="Colorful List Accent 1" w:uiPriority="72"/>
+    <w:lsdException w:name="Colorful Grid Accent 1" w:uiPriority="73"/>
+    <w:lsdException w:name="Light Shading Accent 2" w:uiPriority="60"/>
+    <w:lsdException w:name="Light List Accent 2" w:uiPriority="61"/>
+    <w:lsdException w:name="Light Grid Accent 2" w:uiPriority="62"/>
+    <w:lsdException w:name="Medium Shading 1 Accent 2" w:uiPriority="63"/>
+    <w:lsdException w:name="Medium Shading 2 Accent 2" w:uiPriority="64"/>
+    <w:lsdException w:name="Medium List 1 Accent 2" w:uiPriority="65"/>
+    <w:lsdException w:name="Medium List 2 Accent 2" w:uiPriority="66"/>
+    <w:lsdException w:name="Medium Grid 1 Accent 2" w:uiPriority="67"/>
+    <w:lsdException w:name="Medium Grid 2 Accent 2" w:uiPriority="68"/>
+    <w:lsdException w:name="Medium Grid 3 Accent 2" w:uiPriority="69"/>
+    <w:lsdException w:name="Dark List Accent 2" w:uiPriority="70"/>
+    <w:lsdException w:name="Colorful Shading Accent 2" w:uiPriority="71"/>
+    <w:lsdException w:name="Colorful List Accent 2" w:uiPriority="72"/>
+    <w:lsdException w:name="Colorful Grid Accent 2" w:uiPriority="73"/>
+    <w:lsdException w:name="Light Shading Accent 3" w:uiPriority="60"/>
+    <w:lsdException w:name="Light List Accent 3" w:uiPriority="61"/>
+    <w:lsdException w:name="Light Grid Accent 3" w:uiPriority="62"/>
+    <w:lsdException w:name="Medium Shading 1 Accent 3" w:uiPriority="63"/>
+    <w:lsdException w:name="Medium Shading 2 Accent 3" w:uiPriority="64"/>
+    <w:lsdException w:name="Medium List 1 Accent 3" w:uiPriority="65"/>
+    <w:lsdException w:name="Medium List 2 Accent 3" w:uiPriority="66"/>
+    <w:lsdException w:name="Medium Grid 1 Accent 3" w:uiPriority="67"/>
+    <w:lsdException w:name="Medium Grid 2 Accent 3" w:uiPriority="68"/>
+    <w:lsdException w:name="Medium Grid 3 Accent 3" w:uiPriority="69"/>
+    <w:lsdException w:name="Dark List Accent 3" w:uiPriority="70"/>
+    <w:lsdException w:name="Colorful Shading Accent 3" w:uiPriority="71"/>
+    <w:lsdException w:name="Colorful List Accent 3" w:uiPriority="72"/>
+    <w:lsdException w:name="Colorful Grid Accent 3" w:uiPriority="73"/>
+    <w:lsdException w:name="Light Shading Accent 4" w:uiPriority="60"/>
+    <w:lsdException w:name="Light List Accent 4" w:uiPriority="61"/>
+    <w:lsdException w:name="Light Grid Accent 4" w:uiPriority="62"/>
+    <w:lsdException w:name="Medium Shading 1 Accent 4" w:uiPriority="63"/>
+    <w:lsdException w:name="Medium Shading 2 Accent 4" w:uiPriority="64"/>
+    <w:lsdException w:name="Medium List 1 Accent 4" w:uiPriority="65"/>
+    <w:lsdException w:name="Medium List 2 Accent 4" w:uiPriority="66"/>
+    <w:lsdException w:name="Medium Grid 1 Accent 4" w:uiPriority="67"/>
+    <w:lsdException w:name="Medium Grid 2 Accent 4" w:uiPriority="68"/>
+    <w:lsdException w:name="Medium Grid 3 Accent 4" w:uiPriority="69"/>
+    <w:lsdException w:name="Dark List Accent 4" w:uiPriority="70"/>
+    <w:lsdException w:name="Colorful Shading Accent 4" w:uiPriority="71"/>
+    <w:lsdException w:name="Colorful List Accent 4" w:uiPriority="72"/>
+    <w:lsdException w:name="Colorful Grid Accent 4" w:uiPriority="73"/>
+    <w:lsdException w:name="Light Shading Accent 5" w:uiPriority="60"/>
+    <w:lsdException w:name="Light List Accent 5" w:uiPriority="61"/>
+    <w:lsdException w:name="Light Grid Accent 5" w:uiPriority="62"/>
+    <w:lsdException w:name="Medium Shading 1 Accent 5" w:uiPriority="63"/>
+    <w:lsdException w:name="Medium Shading 2 Accent 5" w:uiPriority="64"/>
+    <w:lsdException w:name="Medium List 1 Accent 5" w:uiPriority="65"/>
+    <w:lsdException w:name="Medium List 2 Accent 5" w:uiPriority="66"/>
+    <w:lsdException w:name="Medium Grid 1 Accent 5" w:uiPriority="67"/>
+    <w:lsdException w:name="Medium Grid 2 Accent 5" w:uiPriority="68"/>
+    <w:lsdException w:name="Medium Grid 3 Accent 5" w:uiPriority="69"/>
+    <w:lsdException w:name="Dark List Accent 5" w:uiPriority="70"/>
+    <w:lsdException w:name="Colorful Shading Accent 5" w:uiPriority="71"/>
+    <w:lsdException w:name="Colorful List Accent 5" w:uiPriority="72"/>
+    <w:lsdException w:name="Colorful Grid Accent 5" w:uiPriority="73"/>
+    <w:lsdException w:name="Light Shading Accent 6" w:uiPriority="60"/>
+    <w:lsdException w:name="Light List Accent 6" w:uiPriority="61"/>
+    <w:lsdException w:name="Light Grid Accent 6" w:uiPriority="62"/>
+    <w:lsdException w:name="Medium Shading 1 Accent 6" w:uiPriority="63"/>
+    <w:lsdException w:name="Medium Shading 2 Accent 6" w:uiPriority="64"/>
+    <w:lsdException w:name="Medium List 1 Accent 6" w:uiPriority="65"/>
+    <w:lsdException w:name="Medium List 2 Accent 6" w:uiPriority="66"/>
+    <w:lsdException w:name="Medium Grid 1 Accent 6" w:uiPriority="67"/>
+    <w:lsdException w:name="Medium Grid 2 Accent 6" w:uiPriority="68"/>
+    <w:lsdException w:name="Medium Grid 3 Accent 6" w:uiPriority="69"/>
+    <w:lsdException w:name="Dark List Accent 6" w:uiPriority="70"/>
+    <w:lsdException w:name="Colorful Shading Accent 6" w:uiPriority="71"/>
+    <w:lsdException w:name="Colorful List Accent 6" w:uiPriority="72"/>
+    <w:lsdException w:name="Colorful Grid Accent 6" w:uiPriority="73"/>
+    <w:lsdException w:name="Subtle Emphasis" w:uiPriority="19" w:qFormat="1"/>
+    <w:lsdException w:name="Intense Emphasis" w:uiPriority="21" w:qFormat="1"/>
+    <w:lsdException w:name="Subtle Reference" w:uiPriority="31" w:qFormat="1"/>
+    <w:lsdException w:name="Intense Reference" w:uiPriority="32" w:qFormat="1"/>
+    <w:lsdException w:name="Book Title" w:uiPriority="33" w:qFormat="1"/>
+    <w:lsdException w:name="Bibliography" w:semiHidden="1" w:uiPriority="37" w:unhideWhenUsed="1"/>
+    <w:lsdException w:name="TOC Heading" w:semiHidden="1" w:uiPriority="39" w:unhideWhenUsed="1" w:qFormat="1"/>
+    <w:lsdException w:name="Plain Table 1" w:uiPriority="41"/>
+    <w:lsdException w:name="Plain Table 2" w:uiPriority="42"/>
+    <w:lsdException w:name="Plain Table 3" w:uiPriority="43"/>
+    <w:lsdException w:name="Plain Table 4" w:uiPriority="44"/>
+    <w:lsdException w:name="Plain Table 5" w:uiPriority="45"/>
+    <w:lsdException w:name="Grid Table Light" w:uiPriority="40"/>
+    <w:lsdException w:name="Grid Table 1 Light" w:uiPriority="46"/>
+    <w:lsdException w:name="Grid Table 2" w:uiPriority="47"/>
+    <w:lsdException w:name="Grid Table 3" w:uiPriority="48"/>
+    <w:lsdException w:name="Grid Table 4" w:uiPriority="49"/>
+    <w:lsdException w:name="Grid Table 5 Dark" w:uiPriority="50"/>
+    <w:lsdException w:name="Grid Table 6 Colorful" w:uiPriority="51"/>
+    <w:lsdException w:name="Grid Table 7 Colorful" w:uiPriority="52"/>
+    <w:lsdException w:name="Grid Table 1 Light Accent 1" w:uiPriority="46"/>
+    <w:lsdException w:name="Grid Table 2 Accent 1" w:uiPriority="47"/>
+    <w:lsdException w:name="Grid Table 3 Accent 1" w:uiPriority="48"/>
+    <w:lsdException w:name="Grid Table 4 Accent 1" w:uiPriority="49"/>
+    <w:lsdException w:name="Grid Table 5 Dark Accent 1" w:uiPriority="50"/>
+    <w:lsdException w:name="Grid Table 6 Colorful Accent 1" w:uiPriority="51"/>
+    <w:lsdException w:name="Grid Table 7 Colorful Accent 1" w:uiPriority="52"/>
+    <w:lsdException w:name="Grid Table 1 Light Accent 2" w:uiPriority="46"/>
+    <w:lsdException w:name="Grid Table 2 Accent 2" w:uiPriority="47"/>
+    <w:lsdException w:name="Grid Table 3 Accent 2" w:uiPriority="48"/>
+    <w:lsdException w:name="Grid Table 4 Accent 2" w:uiPriority="49"/>
+    <w:lsdException w:name="Grid Table 5 Dark Accent 2" w:uiPriority="50"/>
+    <w:lsdException w:name="Grid Table 6 Colorful Accent 2" w:uiPriority="51"/>
+    <w:lsdException w:name="Grid Table 7 Colorful Accent 2" w:uiPriority="52"/>
+    <w:lsdException w:name="Grid Table 1 Light Accent 3" w:uiPriority="46"/>
+    <w:lsdException w:name="Grid Table 2 Accent 3" w:uiPriority="47"/>
+    <w:lsdException w:name="Grid Table 3 Accent 3" w:uiPriority="48"/>
+    <w:lsdException w:name="Grid Table 4 Accent 3" w:uiPriority="49"/>
+    <w:lsdException w:name="Grid Table 5 Dark Accent 3" w:uiPriority="50"/>
+    <w:lsdException w:name="Grid Table 6 Colorful Accent 3" w:uiPriority="51"/>
+    <w:lsdException w:name="Grid Table 7 Colorful Accent 3" w:uiPriority="52"/>
+    <w:lsdException w:name="Grid Table 1 Light Accent 4" w:uiPriority="46"/>
+    <w:lsdException w:name="Grid Table 2 Accent 4" w:uiPriority="47"/>
+    <w:lsdException w:name="Grid Table 3 Accent 4" w:uiPriority="48"/>
+    <w:lsdException w:name="Grid Table 4 Accent 4" w:uiPriority="49"/>
+    <w:lsdException w:name="Grid Table 5 Dark Accent 4" w:uiPriority="50"/>
+    <w:lsdException w:name="Grid Table 6 Colorful Accent 4" w:uiPriority="51"/>
+    <w:lsdException w:name="Grid Table 7 Colorful Accent 4" w:uiPriority="52"/>
+    <w:lsdException w:name="Grid Table 1 Light Accent 5" w:uiPriority="46"/>
+    <w:lsdException w:name="Grid Table 2 Accent 5" w:uiPriority="47"/>
+    <w:lsdException w:name="Grid Table 3 Accent 5" w:uiPriority="48"/>
+    <w:lsdException w:name="Grid Table 4 Accent 5" w:uiPriority="49"/>
+    <w:lsdException w:name="Grid Table 5 Dark Accent 5" w:uiPriority="50"/>
+    <w:lsdException w:name="Grid Table 6 Colorful Accent 5" w:uiPriority="51"/>
+    <w:lsdException w:name="Grid Table 7 Colorful Accent 5" w:uiPriority="52"/>
+    <w:lsdException w:name="Grid Table 1 Light Accent 6" w:uiPriority="46"/>
+    <w:lsdException w:name="Grid Table 2 Accent 6" w:uiPriority="47"/>
+    <w:lsdException w:name="Grid Table 3 Accent 6" w:uiPriority="48"/>
+    <w:lsdException w:name="Grid Table 4 Accent 6" w:uiPriority="49"/>
+    <w:lsdException w:name="Grid Table 5 Dark Accent 6" w:uiPriority="50"/>
+    <w:lsdException w:name="Grid Table 6 Colorful Accent 6" w:uiPriority="51"/>
+    <w:lsdException w:name="Grid Table 7 Colorful Accent 6" w:uiPriority="52"/>
+    <w:lsdException w:name="List Table 1 Light" w:uiPriority="46"/>
+    <w:lsdException w:name="List Table 2" w:uiPriority="47"/>
+    <w:lsdException w:name="List Table 3" w:uiPriority="48"/>
+    <w:lsdException w:name="List Table 4" w:uiPriority="49"/>
+    <w:lsdException w:name="List Table 5 Dark" w:uiPriority="50"/>
+    <w:lsdException w:name="List Table 6 Colorful" w:uiPriority="51"/>
+    <w:lsdException w:name="List Table 7 Colorful" w:uiPriority="52"/>
+    <w:lsdException w:name="List Table 1 Light Accent 1" w:uiPriority="46"/>
+    <w:lsdException w:name="List Table 2 Accent 1" w:uiPriority="47"/>
+    <w:lsdException w:name="List Table 3 Accent 1" w:uiPriority="48"/>
+    <w:lsdException w:name="List Table 4 Accent 1" w:uiPriority="49"/>
+    <w:lsdException w:name="List Table 5 Dark Accent 1" w:uiPriority="50"/>
+    <w:lsdException w:name="List Table 6 Colorful Accent 1" w:uiPriority="51"/>
+    <w:lsdException w:name="List Table 7 Colorful Accent 1" w:uiPriority="52"/>
+    <w:lsdException w:name="List Table 1 Light Accent 2" w:uiPriority="46"/>
+    <w:lsdException w:name="List Table 2 Accent 2" w:uiPriority="47"/>
+    <w:lsdException w:name="List Table 3 Accent 2" w:uiPriority="48"/>
+    <w:lsdException w:name="List Table 4 Accent 2" w:uiPriority="49"/>
+    <w:lsdException w:name="List Table 5 Dark Accent 2" w:uiPriority="50"/>
+    <w:lsdException w:name="List Table 6 Colorful Accent 2" w:uiPriority="51"/>
+    <w:lsdException w:name="List Table 7 Colorful Accent 2" w:uiPriority="52"/>
+    <w:lsdException w:name="List Table 1 Light Accent 3" w:uiPriority="46"/>
+    <w:lsdException w:name="List Table 2 Accent 3" w:uiPriority="47"/>
+    <w:lsdException w:name="List Table 3 Accent 3" w:uiPriority="48"/>
+    <w:lsdException w:name="List Table 4 Accent 3" w:uiPriority="49"/>
+    <w:lsdException w:name="List Table 5 Dark Accent 3" w:uiPriority="50"/>
+    <w:lsdException w:name="List Table 6 Colorful Accent 3" w:uiPriority="51"/>
+    <w:lsdException w:name="List Table 7 Colorful Accent 3" w:uiPriority="52"/>
+    <w:lsdException w:name="List Table 1 Light Accent 4" w:uiPriority="46"/>
+    <w:lsdException w:name="List Table 2 Accent 4" w:uiPriority="47"/>
+    <w:lsdException w:name="List Table 3 Accent 4" w:uiPriority="48"/>
+    <w:lsdException w:name="List Table 4 Accent 4" w:uiPriority="49"/>
+    <w:lsdException w:name="List Table 5 Dark Accent 4" w:uiPriority="50"/>
+    <w:lsdException w:name="List Table 6 Colorful Accent 4" w:uiPriority="51"/>
+    <w:lsdException w:name="List Table 7 Colorful Accent 4" w:uiPriority="52"/>
+    <w:lsdException w:name="List Table 1 Light Accent 5" w:uiPriority="46"/>
+    <w:lsdException w:name="List Table 2 Accent 5" w:uiPriority="47"/>
+    <w:lsdException w:name="List Table 3 Accent 5" w:uiPriority="48"/>
+    <w:lsdException w:name="List Table 4 Accent 5" w:uiPriority="49"/>
+    <w:lsdException w:name="List Table 5 Dark Accent 5" w:uiPriority="50"/>
+    <w:lsdException w:name="List Table 6 Colorful Accent 5" w:uiPriority="51"/>
+    <w:lsdException w:name="List Table 7 Colorful Accent 5" w:uiPriority="52"/>
+    <w:lsdException w:name="List Table 1 Light Accent 6" w:uiPriority="46"/>
+    <w:lsdException w:name="List Table 2 Accent 6" w:uiPriority="47"/>
+    <w:lsdException w:name="List Table 3 Accent 6" w:uiPriority="48"/>
+    <w:lsdException w:name="List Table 4 Accent 6" w:uiPriority="49"/>
+    <w:lsdException w:name="List Table 5 Dark Accent 6" w:uiPriority="50"/>
+    <w:lsdException w:name="List Table 6 Colorful Accent 6" w:uiPriority="51"/>
+    <w:lsdException w:name="List Table 7 Colorful Accent 6" w:uiPriority="52"/>
+    <w:lsdException w:name="Mention" w:semiHidden="1" w:unhideWhenUsed="1"/>
+    <w:lsdException w:name="Smart Hyperlink" w:semiHidden="1" w:unhideWhenUsed="1"/>
+    <w:lsdException w:name="Hashtag" w:semiHidden="1" w:unhideWhenUsed="1"/>
+    <w:lsdException w:name="Unresolved Mention" w:semiHidden="1" w:unhideWhenUsed="1"/>
+    <w:lsdException w:name="Smart Link" w:semiHidden="1" w:unhideWhenUsed="1"/>
   </w:latentStyles>
   <w:style w:type="paragraph" w:default="1" w:styleId="Normal">
     <w:name w:val="Normal"/>
@@ -23428,7 +23335,6 @@
     <w:uiPriority w:val="99"/>
     <w:semiHidden/>
     <w:unhideWhenUsed/>
-    <w:qFormat/>
     <w:tblPr>
       <w:tblInd w:w="0" w:type="dxa"/>
       <w:tblCellMar>
@@ -23546,8 +23452,8 @@
       <w:u w:val="single"/>
     </w:rPr>
   </w:style>
-  <w:style w:type="character" w:customStyle="1" w:styleId="UnresolvedMention">
-    <w:name w:val="Unresolved Mention"/>
+  <w:style w:type="character" w:customStyle="1" w:styleId="UnresolvedMention1">
+    <w:name w:val="Unresolved Mention1"/>
     <w:basedOn w:val="DefaultParagraphFont"/>
     <w:uiPriority w:val="99"/>
     <w:semiHidden/>
@@ -23580,7 +23486,6 @@
       <w:spacing w:after="0" w:line="240" w:lineRule="auto"/>
     </w:pPr>
     <w:tblPr>
-      <w:tblInd w:w="0" w:type="dxa"/>
       <w:tblBorders>
         <w:top w:val="single" w:sz="4" w:space="0" w:color="auto"/>
         <w:left w:val="single" w:sz="4" w:space="0" w:color="auto"/>
@@ -23589,12 +23494,6 @@
         <w:insideH w:val="single" w:sz="4" w:space="0" w:color="auto"/>
         <w:insideV w:val="single" w:sz="4" w:space="0" w:color="auto"/>
       </w:tblBorders>
-      <w:tblCellMar>
-        <w:top w:w="0" w:type="dxa"/>
-        <w:left w:w="108" w:type="dxa"/>
-        <w:bottom w:w="0" w:type="dxa"/>
-        <w:right w:w="108" w:type="dxa"/>
-      </w:tblCellMar>
     </w:tblPr>
   </w:style>
   <w:style w:type="paragraph" w:styleId="BalloonText">
@@ -24043,7 +23942,7 @@
   <a:extraClrSchemeLst/>
   <a:extLst>
     <a:ext uri="{05A4C25C-085E-4340-85A3-A5531E510DB2}">
-      <thm15:themeFamily xmlns="" xmlns:thm15="http://schemas.microsoft.com/office/thememl/2012/main" name="Office Theme" id="{62F939B6-93AF-4DB8-9C6B-D6C7DFDC589F}" vid="{4A3C46E8-61CC-4603-A589-7422A47A8E4A}"/>
+      <thm15:themeFamily xmlns:thm15="http://schemas.microsoft.com/office/thememl/2012/main" name="Office Theme" id="{62F939B6-93AF-4DB8-9C6B-D6C7DFDC589F}" vid="{4A3C46E8-61CC-4603-A589-7422A47A8E4A}"/>
     </a:ext>
   </a:extLst>
 </a:theme>
@@ -24054,7 +23953,7 @@
 </file>
 
 <file path=customXml/itemProps1.xml><?xml version="1.0" encoding="utf-8"?>
-<ds:datastoreItem xmlns:ds="http://schemas.openxmlformats.org/officeDocument/2006/customXml" ds:itemID="{CD07EB4B-8B63-4102-9FDE-33EFC8F3A96D}">
+<ds:datastoreItem xmlns:ds="http://schemas.openxmlformats.org/officeDocument/2006/customXml" ds:itemID="{74E2BBF2-5E34-4BC2-8C81-1A78FA2303CE}">
   <ds:schemaRefs>
     <ds:schemaRef ds:uri="http://schemas.openxmlformats.org/officeDocument/2006/bibliography"/>
   </ds:schemaRefs>

</xml_diff>